<commit_message>
add app config guide
</commit_message>
<xml_diff>
--- a/Design Document - Professional Practice 2018.docx
+++ b/Design Document - Professional Practice 2018.docx
@@ -453,6 +453,13 @@
     </w:sdt>
     <w:sdt>
       <w:sdtPr>
+        <w:rPr>
+          <w:rFonts w:asciiTheme="minorHAnsi" w:eastAsiaTheme="minorHAnsi" w:hAnsiTheme="minorHAnsi" w:cstheme="minorBidi"/>
+          <w:color w:val="auto"/>
+          <w:sz w:val="22"/>
+          <w:szCs w:val="22"/>
+          <w:lang w:val="en-GB"/>
+        </w:rPr>
         <w:id w:val="-969359559"/>
         <w:docPartObj>
           <w:docPartGallery w:val="Table of Contents"/>
@@ -461,22 +468,23 @@
       </w:sdtPr>
       <w:sdtEndPr>
         <w:rPr>
-          <w:rFonts w:asciiTheme="minorHAnsi" w:eastAsiaTheme="minorHAnsi" w:hAnsiTheme="minorHAnsi" w:cstheme="minorBidi"/>
           <w:b/>
           <w:bCs/>
           <w:noProof/>
-          <w:color w:val="auto"/>
-          <w:sz w:val="22"/>
-          <w:szCs w:val="22"/>
-          <w:lang w:val="en-GB"/>
         </w:rPr>
       </w:sdtEndPr>
       <w:sdtContent>
         <w:p>
           <w:pPr>
             <w:pStyle w:val="TOCHeading"/>
+            <w:rPr>
+              <w:rStyle w:val="Heading1Char"/>
+            </w:rPr>
           </w:pPr>
           <w:r>
+            <w:rPr>
+              <w:rStyle w:val="Heading1Char"/>
+            </w:rPr>
             <w:t>Contents</w:t>
           </w:r>
         </w:p>
@@ -501,7 +509,7 @@
           <w:r>
             <w:fldChar w:fldCharType="separate"/>
           </w:r>
-          <w:hyperlink w:anchor="_Toc512530653" w:history="1">
+          <w:hyperlink w:anchor="_Toc512589177" w:history="1">
             <w:r>
               <w:rPr>
                 <w:rStyle w:val="Hyperlink"/>
@@ -529,7 +537,7 @@
                 <w:noProof/>
                 <w:webHidden/>
               </w:rPr>
-              <w:instrText xml:space="preserve"> PAGEREF _Toc512530653 \h </w:instrText>
+              <w:instrText xml:space="preserve"> PAGEREF _Toc512589177 \h </w:instrText>
             </w:r>
             <w:r>
               <w:rPr>
@@ -572,7 +580,7 @@
               <w:lang w:eastAsia="en-GB"/>
             </w:rPr>
           </w:pPr>
-          <w:hyperlink w:anchor="_Toc512530654" w:history="1">
+          <w:hyperlink w:anchor="_Toc512589178" w:history="1">
             <w:r>
               <w:rPr>
                 <w:rStyle w:val="Hyperlink"/>
@@ -600,7 +608,7 @@
                 <w:noProof/>
                 <w:webHidden/>
               </w:rPr>
-              <w:instrText xml:space="preserve"> PAGEREF _Toc512530654 \h </w:instrText>
+              <w:instrText xml:space="preserve"> PAGEREF _Toc512589178 \h </w:instrText>
             </w:r>
             <w:r>
               <w:rPr>
@@ -620,7 +628,7 @@
                 <w:noProof/>
                 <w:webHidden/>
               </w:rPr>
-              <w:t>3</w:t>
+              <w:t>2</w:t>
             </w:r>
             <w:r>
               <w:rPr>
@@ -643,7 +651,7 @@
               <w:lang w:eastAsia="en-GB"/>
             </w:rPr>
           </w:pPr>
-          <w:hyperlink w:anchor="_Toc512530655" w:history="1">
+          <w:hyperlink w:anchor="_Toc512589179" w:history="1">
             <w:r>
               <w:rPr>
                 <w:rStyle w:val="Hyperlink"/>
@@ -671,7 +679,7 @@
                 <w:noProof/>
                 <w:webHidden/>
               </w:rPr>
-              <w:instrText xml:space="preserve"> PAGEREF _Toc512530655 \h </w:instrText>
+              <w:instrText xml:space="preserve"> PAGEREF _Toc512589179 \h </w:instrText>
             </w:r>
             <w:r>
               <w:rPr>
@@ -691,7 +699,291 @@
                 <w:noProof/>
                 <w:webHidden/>
               </w:rPr>
+              <w:t>2</w:t>
+            </w:r>
+            <w:r>
+              <w:rPr>
+                <w:noProof/>
+                <w:webHidden/>
+              </w:rPr>
+              <w:fldChar w:fldCharType="end"/>
+            </w:r>
+          </w:hyperlink>
+        </w:p>
+        <w:p>
+          <w:pPr>
+            <w:pStyle w:val="TOC3"/>
+            <w:tabs>
+              <w:tab w:val="right" w:leader="dot" w:pos="9016"/>
+            </w:tabs>
+            <w:rPr>
+              <w:rFonts w:eastAsiaTheme="minorEastAsia"/>
+              <w:noProof/>
+              <w:lang w:eastAsia="en-GB"/>
+            </w:rPr>
+          </w:pPr>
+          <w:hyperlink w:anchor="_Toc512589180" w:history="1">
+            <w:r>
+              <w:rPr>
+                <w:rStyle w:val="Hyperlink"/>
+                <w:noProof/>
+                <w:lang w:val="en-IE"/>
+              </w:rPr>
+              <w:t>Ionic 3</w:t>
+            </w:r>
+            <w:r>
+              <w:rPr>
+                <w:noProof/>
+                <w:webHidden/>
+              </w:rPr>
+              <w:tab/>
+            </w:r>
+            <w:r>
+              <w:rPr>
+                <w:noProof/>
+                <w:webHidden/>
+              </w:rPr>
+              <w:fldChar w:fldCharType="begin"/>
+            </w:r>
+            <w:r>
+              <w:rPr>
+                <w:noProof/>
+                <w:webHidden/>
+              </w:rPr>
+              <w:instrText xml:space="preserve"> PAGEREF _Toc512589180 \h </w:instrText>
+            </w:r>
+            <w:r>
+              <w:rPr>
+                <w:noProof/>
+                <w:webHidden/>
+              </w:rPr>
+            </w:r>
+            <w:r>
+              <w:rPr>
+                <w:noProof/>
+                <w:webHidden/>
+              </w:rPr>
+              <w:fldChar w:fldCharType="separate"/>
+            </w:r>
+            <w:r>
+              <w:rPr>
+                <w:noProof/>
+                <w:webHidden/>
+              </w:rPr>
               <w:t>3</w:t>
+            </w:r>
+            <w:r>
+              <w:rPr>
+                <w:noProof/>
+                <w:webHidden/>
+              </w:rPr>
+              <w:fldChar w:fldCharType="end"/>
+            </w:r>
+          </w:hyperlink>
+        </w:p>
+        <w:p>
+          <w:pPr>
+            <w:pStyle w:val="TOC3"/>
+            <w:tabs>
+              <w:tab w:val="right" w:leader="dot" w:pos="9016"/>
+            </w:tabs>
+            <w:rPr>
+              <w:rFonts w:eastAsiaTheme="minorEastAsia"/>
+              <w:noProof/>
+              <w:lang w:eastAsia="en-GB"/>
+            </w:rPr>
+          </w:pPr>
+          <w:hyperlink w:anchor="_Toc512589181" w:history="1">
+            <w:r>
+              <w:rPr>
+                <w:rStyle w:val="Hyperlink"/>
+                <w:noProof/>
+                <w:lang w:val="en-IE"/>
+              </w:rPr>
+              <w:t>Firebase Realtime Database</w:t>
+            </w:r>
+            <w:r>
+              <w:rPr>
+                <w:noProof/>
+                <w:webHidden/>
+              </w:rPr>
+              <w:tab/>
+            </w:r>
+            <w:r>
+              <w:rPr>
+                <w:noProof/>
+                <w:webHidden/>
+              </w:rPr>
+              <w:fldChar w:fldCharType="begin"/>
+            </w:r>
+            <w:r>
+              <w:rPr>
+                <w:noProof/>
+                <w:webHidden/>
+              </w:rPr>
+              <w:instrText xml:space="preserve"> PAGEREF _Toc512589181 \h </w:instrText>
+            </w:r>
+            <w:r>
+              <w:rPr>
+                <w:noProof/>
+                <w:webHidden/>
+              </w:rPr>
+            </w:r>
+            <w:r>
+              <w:rPr>
+                <w:noProof/>
+                <w:webHidden/>
+              </w:rPr>
+              <w:fldChar w:fldCharType="separate"/>
+            </w:r>
+            <w:r>
+              <w:rPr>
+                <w:noProof/>
+                <w:webHidden/>
+              </w:rPr>
+              <w:t>3</w:t>
+            </w:r>
+            <w:r>
+              <w:rPr>
+                <w:noProof/>
+                <w:webHidden/>
+              </w:rPr>
+              <w:fldChar w:fldCharType="end"/>
+            </w:r>
+          </w:hyperlink>
+        </w:p>
+        <w:p>
+          <w:pPr>
+            <w:pStyle w:val="TOC3"/>
+            <w:tabs>
+              <w:tab w:val="right" w:leader="dot" w:pos="9016"/>
+            </w:tabs>
+            <w:rPr>
+              <w:rFonts w:eastAsiaTheme="minorEastAsia"/>
+              <w:noProof/>
+              <w:lang w:eastAsia="en-GB"/>
+            </w:rPr>
+          </w:pPr>
+          <w:hyperlink w:anchor="_Toc512589182" w:history="1">
+            <w:r>
+              <w:rPr>
+                <w:rStyle w:val="Hyperlink"/>
+                <w:noProof/>
+                <w:lang w:val="en-IE"/>
+              </w:rPr>
+              <w:t>Node Js</w:t>
+            </w:r>
+            <w:r>
+              <w:rPr>
+                <w:noProof/>
+                <w:webHidden/>
+              </w:rPr>
+              <w:tab/>
+            </w:r>
+            <w:r>
+              <w:rPr>
+                <w:noProof/>
+                <w:webHidden/>
+              </w:rPr>
+              <w:fldChar w:fldCharType="begin"/>
+            </w:r>
+            <w:r>
+              <w:rPr>
+                <w:noProof/>
+                <w:webHidden/>
+              </w:rPr>
+              <w:instrText xml:space="preserve"> PAGEREF _Toc512589182 \h </w:instrText>
+            </w:r>
+            <w:r>
+              <w:rPr>
+                <w:noProof/>
+                <w:webHidden/>
+              </w:rPr>
+            </w:r>
+            <w:r>
+              <w:rPr>
+                <w:noProof/>
+                <w:webHidden/>
+              </w:rPr>
+              <w:fldChar w:fldCharType="separate"/>
+            </w:r>
+            <w:r>
+              <w:rPr>
+                <w:noProof/>
+                <w:webHidden/>
+              </w:rPr>
+              <w:t>4</w:t>
+            </w:r>
+            <w:r>
+              <w:rPr>
+                <w:noProof/>
+                <w:webHidden/>
+              </w:rPr>
+              <w:fldChar w:fldCharType="end"/>
+            </w:r>
+          </w:hyperlink>
+        </w:p>
+        <w:p>
+          <w:pPr>
+            <w:pStyle w:val="TOC3"/>
+            <w:tabs>
+              <w:tab w:val="right" w:leader="dot" w:pos="9016"/>
+            </w:tabs>
+            <w:rPr>
+              <w:rFonts w:eastAsiaTheme="minorEastAsia"/>
+              <w:noProof/>
+              <w:lang w:eastAsia="en-GB"/>
+            </w:rPr>
+          </w:pPr>
+          <w:hyperlink w:anchor="_Toc512589183" w:history="1">
+            <w:r>
+              <w:rPr>
+                <w:rStyle w:val="Hyperlink"/>
+                <w:noProof/>
+                <w:lang w:val="en-IE"/>
+              </w:rPr>
+              <w:t>Visual Studio Code</w:t>
+            </w:r>
+            <w:r>
+              <w:rPr>
+                <w:noProof/>
+                <w:webHidden/>
+              </w:rPr>
+              <w:tab/>
+            </w:r>
+            <w:r>
+              <w:rPr>
+                <w:noProof/>
+                <w:webHidden/>
+              </w:rPr>
+              <w:fldChar w:fldCharType="begin"/>
+            </w:r>
+            <w:r>
+              <w:rPr>
+                <w:noProof/>
+                <w:webHidden/>
+              </w:rPr>
+              <w:instrText xml:space="preserve"> PAGEREF _Toc512589183 \h </w:instrText>
+            </w:r>
+            <w:r>
+              <w:rPr>
+                <w:noProof/>
+                <w:webHidden/>
+              </w:rPr>
+            </w:r>
+            <w:r>
+              <w:rPr>
+                <w:noProof/>
+                <w:webHidden/>
+              </w:rPr>
+              <w:fldChar w:fldCharType="separate"/>
+            </w:r>
+            <w:r>
+              <w:rPr>
+                <w:noProof/>
+                <w:webHidden/>
+              </w:rPr>
+              <w:t>5</w:t>
             </w:r>
             <w:r>
               <w:rPr>
@@ -714,7 +1006,7 @@
               <w:lang w:eastAsia="en-GB"/>
             </w:rPr>
           </w:pPr>
-          <w:hyperlink w:anchor="_Toc512530656" w:history="1">
+          <w:hyperlink w:anchor="_Toc512589184" w:history="1">
             <w:r>
               <w:rPr>
                 <w:rStyle w:val="Hyperlink"/>
@@ -742,7 +1034,7 @@
                 <w:noProof/>
                 <w:webHidden/>
               </w:rPr>
-              <w:instrText xml:space="preserve"> PAGEREF _Toc512530656 \h </w:instrText>
+              <w:instrText xml:space="preserve"> PAGEREF _Toc512589184 \h </w:instrText>
             </w:r>
             <w:r>
               <w:rPr>
@@ -762,7 +1054,291 @@
                 <w:noProof/>
                 <w:webHidden/>
               </w:rPr>
-              <w:t>3</w:t>
+              <w:t>5</w:t>
+            </w:r>
+            <w:r>
+              <w:rPr>
+                <w:noProof/>
+                <w:webHidden/>
+              </w:rPr>
+              <w:fldChar w:fldCharType="end"/>
+            </w:r>
+          </w:hyperlink>
+        </w:p>
+        <w:p>
+          <w:pPr>
+            <w:pStyle w:val="TOC3"/>
+            <w:tabs>
+              <w:tab w:val="right" w:leader="dot" w:pos="9016"/>
+            </w:tabs>
+            <w:rPr>
+              <w:rFonts w:eastAsiaTheme="minorEastAsia"/>
+              <w:noProof/>
+              <w:lang w:eastAsia="en-GB"/>
+            </w:rPr>
+          </w:pPr>
+          <w:hyperlink w:anchor="_Toc512589185" w:history="1">
+            <w:r>
+              <w:rPr>
+                <w:rStyle w:val="Hyperlink"/>
+                <w:noProof/>
+                <w:lang w:val="en-IE"/>
+              </w:rPr>
+              <w:t>App</w:t>
+            </w:r>
+            <w:r>
+              <w:rPr>
+                <w:noProof/>
+                <w:webHidden/>
+              </w:rPr>
+              <w:tab/>
+            </w:r>
+            <w:r>
+              <w:rPr>
+                <w:noProof/>
+                <w:webHidden/>
+              </w:rPr>
+              <w:fldChar w:fldCharType="begin"/>
+            </w:r>
+            <w:r>
+              <w:rPr>
+                <w:noProof/>
+                <w:webHidden/>
+              </w:rPr>
+              <w:instrText xml:space="preserve"> PAGEREF _Toc512589185 \h </w:instrText>
+            </w:r>
+            <w:r>
+              <w:rPr>
+                <w:noProof/>
+                <w:webHidden/>
+              </w:rPr>
+            </w:r>
+            <w:r>
+              <w:rPr>
+                <w:noProof/>
+                <w:webHidden/>
+              </w:rPr>
+              <w:fldChar w:fldCharType="separate"/>
+            </w:r>
+            <w:r>
+              <w:rPr>
+                <w:noProof/>
+                <w:webHidden/>
+              </w:rPr>
+              <w:t>6</w:t>
+            </w:r>
+            <w:r>
+              <w:rPr>
+                <w:noProof/>
+                <w:webHidden/>
+              </w:rPr>
+              <w:fldChar w:fldCharType="end"/>
+            </w:r>
+          </w:hyperlink>
+        </w:p>
+        <w:p>
+          <w:pPr>
+            <w:pStyle w:val="TOC3"/>
+            <w:tabs>
+              <w:tab w:val="right" w:leader="dot" w:pos="9016"/>
+            </w:tabs>
+            <w:rPr>
+              <w:rFonts w:eastAsiaTheme="minorEastAsia"/>
+              <w:noProof/>
+              <w:lang w:eastAsia="en-GB"/>
+            </w:rPr>
+          </w:pPr>
+          <w:hyperlink w:anchor="_Toc512589186" w:history="1">
+            <w:r>
+              <w:rPr>
+                <w:rStyle w:val="Hyperlink"/>
+                <w:noProof/>
+                <w:lang w:val="en-IE"/>
+              </w:rPr>
+              <w:t>Models</w:t>
+            </w:r>
+            <w:r>
+              <w:rPr>
+                <w:noProof/>
+                <w:webHidden/>
+              </w:rPr>
+              <w:tab/>
+            </w:r>
+            <w:r>
+              <w:rPr>
+                <w:noProof/>
+                <w:webHidden/>
+              </w:rPr>
+              <w:fldChar w:fldCharType="begin"/>
+            </w:r>
+            <w:r>
+              <w:rPr>
+                <w:noProof/>
+                <w:webHidden/>
+              </w:rPr>
+              <w:instrText xml:space="preserve"> PAGEREF _Toc512589186 \h </w:instrText>
+            </w:r>
+            <w:r>
+              <w:rPr>
+                <w:noProof/>
+                <w:webHidden/>
+              </w:rPr>
+            </w:r>
+            <w:r>
+              <w:rPr>
+                <w:noProof/>
+                <w:webHidden/>
+              </w:rPr>
+              <w:fldChar w:fldCharType="separate"/>
+            </w:r>
+            <w:r>
+              <w:rPr>
+                <w:noProof/>
+                <w:webHidden/>
+              </w:rPr>
+              <w:t>6</w:t>
+            </w:r>
+            <w:r>
+              <w:rPr>
+                <w:noProof/>
+                <w:webHidden/>
+              </w:rPr>
+              <w:fldChar w:fldCharType="end"/>
+            </w:r>
+          </w:hyperlink>
+        </w:p>
+        <w:p>
+          <w:pPr>
+            <w:pStyle w:val="TOC3"/>
+            <w:tabs>
+              <w:tab w:val="right" w:leader="dot" w:pos="9016"/>
+            </w:tabs>
+            <w:rPr>
+              <w:rFonts w:eastAsiaTheme="minorEastAsia"/>
+              <w:noProof/>
+              <w:lang w:eastAsia="en-GB"/>
+            </w:rPr>
+          </w:pPr>
+          <w:hyperlink w:anchor="_Toc512589187" w:history="1">
+            <w:r>
+              <w:rPr>
+                <w:rStyle w:val="Hyperlink"/>
+                <w:noProof/>
+                <w:lang w:val="en-IE"/>
+              </w:rPr>
+              <w:t>Pages</w:t>
+            </w:r>
+            <w:r>
+              <w:rPr>
+                <w:noProof/>
+                <w:webHidden/>
+              </w:rPr>
+              <w:tab/>
+            </w:r>
+            <w:r>
+              <w:rPr>
+                <w:noProof/>
+                <w:webHidden/>
+              </w:rPr>
+              <w:fldChar w:fldCharType="begin"/>
+            </w:r>
+            <w:r>
+              <w:rPr>
+                <w:noProof/>
+                <w:webHidden/>
+              </w:rPr>
+              <w:instrText xml:space="preserve"> PAGEREF _Toc512589187 \h </w:instrText>
+            </w:r>
+            <w:r>
+              <w:rPr>
+                <w:noProof/>
+                <w:webHidden/>
+              </w:rPr>
+            </w:r>
+            <w:r>
+              <w:rPr>
+                <w:noProof/>
+                <w:webHidden/>
+              </w:rPr>
+              <w:fldChar w:fldCharType="separate"/>
+            </w:r>
+            <w:r>
+              <w:rPr>
+                <w:noProof/>
+                <w:webHidden/>
+              </w:rPr>
+              <w:t>7</w:t>
+            </w:r>
+            <w:r>
+              <w:rPr>
+                <w:noProof/>
+                <w:webHidden/>
+              </w:rPr>
+              <w:fldChar w:fldCharType="end"/>
+            </w:r>
+          </w:hyperlink>
+        </w:p>
+        <w:p>
+          <w:pPr>
+            <w:pStyle w:val="TOC3"/>
+            <w:tabs>
+              <w:tab w:val="right" w:leader="dot" w:pos="9016"/>
+            </w:tabs>
+            <w:rPr>
+              <w:rFonts w:eastAsiaTheme="minorEastAsia"/>
+              <w:noProof/>
+              <w:lang w:eastAsia="en-GB"/>
+            </w:rPr>
+          </w:pPr>
+          <w:hyperlink w:anchor="_Toc512589188" w:history="1">
+            <w:r>
+              <w:rPr>
+                <w:rStyle w:val="Hyperlink"/>
+                <w:noProof/>
+                <w:lang w:val="en-IE"/>
+              </w:rPr>
+              <w:t>Services</w:t>
+            </w:r>
+            <w:r>
+              <w:rPr>
+                <w:noProof/>
+                <w:webHidden/>
+              </w:rPr>
+              <w:tab/>
+            </w:r>
+            <w:r>
+              <w:rPr>
+                <w:noProof/>
+                <w:webHidden/>
+              </w:rPr>
+              <w:fldChar w:fldCharType="begin"/>
+            </w:r>
+            <w:r>
+              <w:rPr>
+                <w:noProof/>
+                <w:webHidden/>
+              </w:rPr>
+              <w:instrText xml:space="preserve"> PAGEREF _Toc512589188 \h </w:instrText>
+            </w:r>
+            <w:r>
+              <w:rPr>
+                <w:noProof/>
+                <w:webHidden/>
+              </w:rPr>
+            </w:r>
+            <w:r>
+              <w:rPr>
+                <w:noProof/>
+                <w:webHidden/>
+              </w:rPr>
+              <w:fldChar w:fldCharType="separate"/>
+            </w:r>
+            <w:r>
+              <w:rPr>
+                <w:noProof/>
+                <w:webHidden/>
+              </w:rPr>
+              <w:t>7</w:t>
             </w:r>
             <w:r>
               <w:rPr>
@@ -785,7 +1361,7 @@
               <w:lang w:eastAsia="en-GB"/>
             </w:rPr>
           </w:pPr>
-          <w:hyperlink w:anchor="_Toc512530657" w:history="1">
+          <w:hyperlink w:anchor="_Toc512589189" w:history="1">
             <w:r>
               <w:rPr>
                 <w:rStyle w:val="Hyperlink"/>
@@ -813,7 +1389,7 @@
                 <w:noProof/>
                 <w:webHidden/>
               </w:rPr>
-              <w:instrText xml:space="preserve"> PAGEREF _Toc512530657 \h </w:instrText>
+              <w:instrText xml:space="preserve"> PAGEREF _Toc512589189 \h </w:instrText>
             </w:r>
             <w:r>
               <w:rPr>
@@ -833,7 +1409,7 @@
                 <w:noProof/>
                 <w:webHidden/>
               </w:rPr>
-              <w:t>3</w:t>
+              <w:t>7</w:t>
             </w:r>
             <w:r>
               <w:rPr>
@@ -856,7 +1432,7 @@
               <w:lang w:eastAsia="en-GB"/>
             </w:rPr>
           </w:pPr>
-          <w:hyperlink w:anchor="_Toc512530658" w:history="1">
+          <w:hyperlink w:anchor="_Toc512589190" w:history="1">
             <w:r>
               <w:rPr>
                 <w:rStyle w:val="Hyperlink"/>
@@ -884,7 +1460,7 @@
                 <w:noProof/>
                 <w:webHidden/>
               </w:rPr>
-              <w:instrText xml:space="preserve"> PAGEREF _Toc512530658 \h </w:instrText>
+              <w:instrText xml:space="preserve"> PAGEREF _Toc512589190 \h </w:instrText>
             </w:r>
             <w:r>
               <w:rPr>
@@ -904,7 +1480,7 @@
                 <w:noProof/>
                 <w:webHidden/>
               </w:rPr>
-              <w:t>3</w:t>
+              <w:t>7</w:t>
             </w:r>
             <w:r>
               <w:rPr>
@@ -927,7 +1503,7 @@
               <w:lang w:eastAsia="en-GB"/>
             </w:rPr>
           </w:pPr>
-          <w:hyperlink w:anchor="_Toc512530659" w:history="1">
+          <w:hyperlink w:anchor="_Toc512589191" w:history="1">
             <w:r>
               <w:rPr>
                 <w:rStyle w:val="Hyperlink"/>
@@ -955,7 +1531,7 @@
                 <w:noProof/>
                 <w:webHidden/>
               </w:rPr>
-              <w:instrText xml:space="preserve"> PAGEREF _Toc512530659 \h </w:instrText>
+              <w:instrText xml:space="preserve"> PAGEREF _Toc512589191 \h </w:instrText>
             </w:r>
             <w:r>
               <w:rPr>
@@ -975,7 +1551,7 @@
                 <w:noProof/>
                 <w:webHidden/>
               </w:rPr>
-              <w:t>3</w:t>
+              <w:t>7</w:t>
             </w:r>
             <w:r>
               <w:rPr>
@@ -998,7 +1574,7 @@
               <w:lang w:eastAsia="en-GB"/>
             </w:rPr>
           </w:pPr>
-          <w:hyperlink w:anchor="_Toc512530660" w:history="1">
+          <w:hyperlink w:anchor="_Toc512589192" w:history="1">
             <w:r>
               <w:rPr>
                 <w:rStyle w:val="Hyperlink"/>
@@ -1026,7 +1602,7 @@
                 <w:noProof/>
                 <w:webHidden/>
               </w:rPr>
-              <w:instrText xml:space="preserve"> PAGEREF _Toc512530660 \h </w:instrText>
+              <w:instrText xml:space="preserve"> PAGEREF _Toc512589192 \h </w:instrText>
             </w:r>
             <w:r>
               <w:rPr>
@@ -1046,7 +1622,7 @@
                 <w:noProof/>
                 <w:webHidden/>
               </w:rPr>
-              <w:t>3</w:t>
+              <w:t>7</w:t>
             </w:r>
             <w:r>
               <w:rPr>
@@ -1069,7 +1645,7 @@
               <w:lang w:eastAsia="en-GB"/>
             </w:rPr>
           </w:pPr>
-          <w:hyperlink w:anchor="_Toc512530661" w:history="1">
+          <w:hyperlink w:anchor="_Toc512589193" w:history="1">
             <w:r>
               <w:rPr>
                 <w:rStyle w:val="Hyperlink"/>
@@ -1097,7 +1673,7 @@
                 <w:noProof/>
                 <w:webHidden/>
               </w:rPr>
-              <w:instrText xml:space="preserve"> PAGEREF _Toc512530661 \h </w:instrText>
+              <w:instrText xml:space="preserve"> PAGEREF _Toc512589193 \h </w:instrText>
             </w:r>
             <w:r>
               <w:rPr>
@@ -1117,7 +1693,7 @@
                 <w:noProof/>
                 <w:webHidden/>
               </w:rPr>
-              <w:t>3</w:t>
+              <w:t>7</w:t>
             </w:r>
             <w:r>
               <w:rPr>
@@ -1140,7 +1716,7 @@
               <w:lang w:eastAsia="en-GB"/>
             </w:rPr>
           </w:pPr>
-          <w:hyperlink w:anchor="_Toc512530662" w:history="1">
+          <w:hyperlink w:anchor="_Toc512589194" w:history="1">
             <w:r>
               <w:rPr>
                 <w:rStyle w:val="Hyperlink"/>
@@ -1168,7 +1744,7 @@
                 <w:noProof/>
                 <w:webHidden/>
               </w:rPr>
-              <w:instrText xml:space="preserve"> PAGEREF _Toc512530662 \h </w:instrText>
+              <w:instrText xml:space="preserve"> PAGEREF _Toc512589194 \h </w:instrText>
             </w:r>
             <w:r>
               <w:rPr>
@@ -1188,7 +1764,7 @@
                 <w:noProof/>
                 <w:webHidden/>
               </w:rPr>
-              <w:t>3</w:t>
+              <w:t>8</w:t>
             </w:r>
             <w:r>
               <w:rPr>
@@ -1211,15 +1787,14 @@
               <w:lang w:eastAsia="en-GB"/>
             </w:rPr>
           </w:pPr>
-          <w:hyperlink w:anchor="_Toc512530663" w:history="1">
+          <w:hyperlink w:anchor="_Toc512589195" w:history="1">
             <w:r>
               <w:rPr>
                 <w:rStyle w:val="Hyperlink"/>
-                <w:rFonts w:eastAsia="Times New Roman"/>
-                <w:noProof/>
-                <w:lang w:eastAsia="en-GB"/>
-              </w:rPr>
-              <w:t>Purpose:</w:t>
+                <w:noProof/>
+                <w:lang w:val="en-IE"/>
+              </w:rPr>
+              <w:t>Appendix</w:t>
             </w:r>
             <w:r>
               <w:rPr>
@@ -1240,7 +1815,7 @@
                 <w:noProof/>
                 <w:webHidden/>
               </w:rPr>
-              <w:instrText xml:space="preserve"> PAGEREF _Toc512530663 \h </w:instrText>
+              <w:instrText xml:space="preserve"> PAGEREF _Toc512589195 \h </w:instrText>
             </w:r>
             <w:r>
               <w:rPr>
@@ -1260,79 +1835,7 @@
                 <w:noProof/>
                 <w:webHidden/>
               </w:rPr>
-              <w:t>3</w:t>
-            </w:r>
-            <w:r>
-              <w:rPr>
-                <w:noProof/>
-                <w:webHidden/>
-              </w:rPr>
-              <w:fldChar w:fldCharType="end"/>
-            </w:r>
-          </w:hyperlink>
-        </w:p>
-        <w:p>
-          <w:pPr>
-            <w:pStyle w:val="TOC1"/>
-            <w:tabs>
-              <w:tab w:val="right" w:leader="dot" w:pos="9016"/>
-            </w:tabs>
-            <w:rPr>
-              <w:rFonts w:eastAsiaTheme="minorEastAsia"/>
-              <w:noProof/>
-              <w:lang w:eastAsia="en-GB"/>
-            </w:rPr>
-          </w:pPr>
-          <w:hyperlink w:anchor="_Toc512530664" w:history="1">
-            <w:r>
-              <w:rPr>
-                <w:rStyle w:val="Hyperlink"/>
-                <w:rFonts w:eastAsia="Times New Roman"/>
-                <w:noProof/>
-                <w:lang w:eastAsia="en-GB"/>
-              </w:rPr>
-              <w:t>Goals and Objectives:</w:t>
-            </w:r>
-            <w:r>
-              <w:rPr>
-                <w:noProof/>
-                <w:webHidden/>
-              </w:rPr>
-              <w:tab/>
-            </w:r>
-            <w:r>
-              <w:rPr>
-                <w:noProof/>
-                <w:webHidden/>
-              </w:rPr>
-              <w:fldChar w:fldCharType="begin"/>
-            </w:r>
-            <w:r>
-              <w:rPr>
-                <w:noProof/>
-                <w:webHidden/>
-              </w:rPr>
-              <w:instrText xml:space="preserve"> PAGEREF _Toc512530664 \h </w:instrText>
-            </w:r>
-            <w:r>
-              <w:rPr>
-                <w:noProof/>
-                <w:webHidden/>
-              </w:rPr>
-            </w:r>
-            <w:r>
-              <w:rPr>
-                <w:noProof/>
-                <w:webHidden/>
-              </w:rPr>
-              <w:fldChar w:fldCharType="separate"/>
-            </w:r>
-            <w:r>
-              <w:rPr>
-                <w:noProof/>
-                <w:webHidden/>
-              </w:rPr>
-              <w:t>4</w:t>
+              <w:t>8</w:t>
             </w:r>
             <w:r>
               <w:rPr>
@@ -1377,7 +1880,7 @@
         </w:rPr>
       </w:pPr>
       <w:bookmarkStart w:id="0" w:name="_Toc512526441"/>
-      <w:bookmarkStart w:id="1" w:name="_Toc512530653"/>
+      <w:bookmarkStart w:id="1" w:name="_Toc512589177"/>
       <w:r>
         <w:rPr>
           <w:lang w:val="en-IE"/>
@@ -1447,17 +1950,19 @@
           <w:szCs w:val="24"/>
           <w:lang w:eastAsia="en-GB"/>
         </w:rPr>
-        <w:t>This document</w:t>
-      </w:r>
-      <w:r>
+        <w:t>This documentation is provided to my supervisors of the Professional Practice in IT module and can be used as a guide in understanding the finer details of the project. I will be using ionic to do the project which I have developed with before, but it is an ever-evolving platform, so it can be tricky to use. This document will give a summary of my project and what I planned to create under the constraints of time and ability. The project is not based for use by any working business practice in its current format.</w:t>
+      </w:r>
+    </w:p>
+    <w:p>
+      <w:pPr>
+        <w:spacing w:before="60" w:after="100" w:afterAutospacing="1" w:line="240" w:lineRule="auto"/>
         <w:rPr>
           <w:rFonts w:eastAsia="Times New Roman" w:cstheme="minorHAnsi"/>
           <w:sz w:val="24"/>
           <w:szCs w:val="24"/>
           <w:lang w:eastAsia="en-GB"/>
         </w:rPr>
-        <w:t>ation</w:t>
-      </w:r>
+      </w:pPr>
       <w:r>
         <w:rPr>
           <w:rFonts w:eastAsia="Times New Roman" w:cstheme="minorHAnsi"/>
@@ -1465,7 +1970,7 @@
           <w:szCs w:val="24"/>
           <w:lang w:eastAsia="en-GB"/>
         </w:rPr>
-        <w:t xml:space="preserve"> is provided to my supervisors of the Professional Practice in IT module and can be used as a guide in understanding the finer details of the project. I will be using ionic to do the project which I </w:t>
+        <w:t xml:space="preserve">The goal of this project </w:t>
       </w:r>
       <w:r>
         <w:rPr>
@@ -1474,7 +1979,7 @@
           <w:szCs w:val="24"/>
           <w:lang w:eastAsia="en-GB"/>
         </w:rPr>
-        <w:t>have developed</w:t>
+        <w:t>wa</w:t>
       </w:r>
       <w:r>
         <w:rPr>
@@ -1483,7 +1988,7 @@
           <w:szCs w:val="24"/>
           <w:lang w:eastAsia="en-GB"/>
         </w:rPr>
-        <w:t xml:space="preserve"> with</w:t>
+        <w:t xml:space="preserve">s to create a reservation system using the ionic platform. The initial design uses a three-tier architecture which includes the application in conjunction of using </w:t>
       </w:r>
       <w:r>
         <w:rPr>
@@ -1492,7 +1997,7 @@
           <w:szCs w:val="24"/>
           <w:lang w:eastAsia="en-GB"/>
         </w:rPr>
-        <w:t xml:space="preserve"> before</w:t>
+        <w:t>firebase</w:t>
       </w:r>
       <w:r>
         <w:rPr>
@@ -1501,7 +2006,7 @@
           <w:szCs w:val="24"/>
           <w:lang w:eastAsia="en-GB"/>
         </w:rPr>
-        <w:t xml:space="preserve">, but it is an ever-evolving </w:t>
+        <w:t xml:space="preserve"> to receive and store information entered. The project is a system to allow for example a dentistry office to both store and receive appointments of a one-hour length. </w:t>
       </w:r>
       <w:r>
         <w:rPr>
@@ -1510,7 +2015,7 @@
           <w:szCs w:val="24"/>
           <w:lang w:eastAsia="en-GB"/>
         </w:rPr>
-        <w:t>platform, so it can be tricky to use</w:t>
+        <w:t xml:space="preserve">Before I began the project, I decided to do some research and decided to focus on </w:t>
       </w:r>
       <w:r>
         <w:rPr>
@@ -1519,111 +2024,8 @@
           <w:szCs w:val="24"/>
           <w:lang w:eastAsia="en-GB"/>
         </w:rPr>
-        <w:t>. This document will give a summary of my project and what I plan</w:t>
-      </w:r>
-      <w:r>
-        <w:rPr>
-          <w:rFonts w:eastAsia="Times New Roman" w:cstheme="minorHAnsi"/>
-          <w:sz w:val="24"/>
-          <w:szCs w:val="24"/>
-          <w:lang w:eastAsia="en-GB"/>
-        </w:rPr>
-        <w:t>ned</w:t>
-      </w:r>
-      <w:r>
-        <w:rPr>
-          <w:rFonts w:eastAsia="Times New Roman" w:cstheme="minorHAnsi"/>
-          <w:sz w:val="24"/>
-          <w:szCs w:val="24"/>
-          <w:lang w:eastAsia="en-GB"/>
-        </w:rPr>
-        <w:t xml:space="preserve"> to create under the constraints of time and ability. The project is not based for use by any working business practice</w:t>
-      </w:r>
-      <w:r>
-        <w:rPr>
-          <w:rFonts w:eastAsia="Times New Roman" w:cstheme="minorHAnsi"/>
-          <w:sz w:val="24"/>
-          <w:szCs w:val="24"/>
-          <w:lang w:eastAsia="en-GB"/>
-        </w:rPr>
-        <w:t xml:space="preserve"> in its current format.</w:t>
-      </w:r>
-    </w:p>
-    <w:p>
-      <w:pPr>
-        <w:spacing w:before="60" w:after="100" w:afterAutospacing="1" w:line="240" w:lineRule="auto"/>
-        <w:rPr>
-          <w:rFonts w:eastAsia="Times New Roman" w:cstheme="minorHAnsi"/>
-          <w:sz w:val="24"/>
-          <w:szCs w:val="24"/>
-          <w:lang w:eastAsia="en-GB"/>
-        </w:rPr>
-      </w:pPr>
-      <w:r>
-        <w:rPr>
-          <w:rFonts w:eastAsia="Times New Roman" w:cstheme="minorHAnsi"/>
-          <w:sz w:val="24"/>
-          <w:szCs w:val="24"/>
-          <w:lang w:eastAsia="en-GB"/>
-        </w:rPr>
-        <w:t xml:space="preserve">The goal of this project </w:t>
-      </w:r>
-      <w:r>
-        <w:rPr>
-          <w:rFonts w:eastAsia="Times New Roman" w:cstheme="minorHAnsi"/>
-          <w:sz w:val="24"/>
-          <w:szCs w:val="24"/>
-          <w:lang w:eastAsia="en-GB"/>
-        </w:rPr>
-        <w:t>wa</w:t>
-      </w:r>
-      <w:r>
-        <w:rPr>
-          <w:rFonts w:eastAsia="Times New Roman" w:cstheme="minorHAnsi"/>
-          <w:sz w:val="24"/>
-          <w:szCs w:val="24"/>
-          <w:lang w:eastAsia="en-GB"/>
-        </w:rPr>
-        <w:t xml:space="preserve">s to create a reservation system using the ionic platform. The initial design uses a three-tier architecture which includes the application in conjunction of using </w:t>
-      </w:r>
-      <w:r>
-        <w:rPr>
-          <w:rFonts w:eastAsia="Times New Roman" w:cstheme="minorHAnsi"/>
-          <w:sz w:val="24"/>
-          <w:szCs w:val="24"/>
-          <w:lang w:eastAsia="en-GB"/>
-        </w:rPr>
-        <w:t>firebase</w:t>
-      </w:r>
-      <w:r>
-        <w:rPr>
-          <w:rFonts w:eastAsia="Times New Roman" w:cstheme="minorHAnsi"/>
-          <w:sz w:val="24"/>
-          <w:szCs w:val="24"/>
-          <w:lang w:eastAsia="en-GB"/>
-        </w:rPr>
-        <w:t xml:space="preserve"> to receive and store information entered. The project is a system to allow for example a dentistry office to both store and receive appointments of a one-hour length. </w:t>
-      </w:r>
-      <w:r>
-        <w:rPr>
-          <w:rFonts w:eastAsia="Times New Roman" w:cstheme="minorHAnsi"/>
-          <w:sz w:val="24"/>
-          <w:szCs w:val="24"/>
-          <w:lang w:eastAsia="en-GB"/>
-        </w:rPr>
-        <w:t xml:space="preserve">Before I began the project, I decided to do some research and decided to focus on </w:t>
-      </w:r>
-      <w:proofErr w:type="gramStart"/>
-      <w:r>
-        <w:rPr>
-          <w:rFonts w:eastAsia="Times New Roman" w:cstheme="minorHAnsi"/>
-          <w:sz w:val="24"/>
-          <w:szCs w:val="24"/>
-          <w:lang w:eastAsia="en-GB"/>
-        </w:rPr>
-        <w:t>a number of</w:t>
-      </w:r>
-      <w:proofErr w:type="gramEnd"/>
+        <w:t>several</w:t>
+      </w:r>
       <w:r>
         <w:rPr>
           <w:rFonts w:eastAsia="Times New Roman" w:cstheme="minorHAnsi"/>
@@ -1771,8 +2173,6 @@
         </w:rPr>
         <w:t xml:space="preserve"> once the project is created</w:t>
       </w:r>
-      <w:bookmarkStart w:id="2" w:name="_GoBack"/>
-      <w:bookmarkEnd w:id="2"/>
       <w:r>
         <w:rPr>
           <w:rFonts w:eastAsia="Times New Roman" w:cstheme="minorHAnsi"/>
@@ -1836,17 +2236,1154 @@
           <w:lang w:val="en-IE"/>
         </w:rPr>
       </w:pPr>
-      <w:bookmarkStart w:id="3" w:name="_Toc512526442"/>
-      <w:bookmarkStart w:id="4" w:name="_Toc512530654"/>
-      <w:r>
-        <w:rPr>
+      <w:bookmarkStart w:id="2" w:name="_Toc512526442"/>
+      <w:bookmarkStart w:id="3" w:name="_Toc512589178"/>
+      <w:r>
+        <w:rPr>
+          <w:lang w:val="en-IE"/>
+        </w:rPr>
+        <w:t>System Requirements</w:t>
+      </w:r>
+      <w:bookmarkEnd w:id="2"/>
+      <w:bookmarkEnd w:id="3"/>
+    </w:p>
+    <w:p>
+      <w:pPr>
+        <w:rPr>
+          <w:sz w:val="24"/>
+          <w:lang w:val="en-IE"/>
+        </w:rPr>
+      </w:pPr>
+      <w:r>
+        <w:rPr>
+          <w:sz w:val="24"/>
+          <w:lang w:val="en-IE"/>
+        </w:rPr>
+        <w:t>This application is designed to use on android and iOS devices</w:t>
+      </w:r>
+      <w:r>
+        <w:rPr>
+          <w:sz w:val="24"/>
+          <w:lang w:val="en-IE"/>
+        </w:rPr>
+        <w:t xml:space="preserve"> which I will discuss in the user guide </w:t>
+      </w:r>
+      <w:r>
+        <w:rPr>
+          <w:sz w:val="24"/>
+          <w:lang w:val="en-IE"/>
+        </w:rPr>
+        <w:t>for the Users</w:t>
+      </w:r>
+      <w:r>
+        <w:rPr>
+          <w:sz w:val="24"/>
+          <w:lang w:val="en-IE"/>
+        </w:rPr>
+        <w:t xml:space="preserve">. I developed the </w:t>
+      </w:r>
+      <w:r>
+        <w:rPr>
+          <w:sz w:val="24"/>
+          <w:lang w:val="en-IE"/>
+        </w:rPr>
+        <w:t xml:space="preserve">project on HP Notebook, using a </w:t>
+      </w:r>
+      <w:r>
+        <w:rPr>
+          <w:sz w:val="24"/>
+          <w:lang w:val="en-IE"/>
+        </w:rPr>
+        <w:t xml:space="preserve">Windows 10 </w:t>
+      </w:r>
+      <w:r>
+        <w:rPr>
+          <w:sz w:val="24"/>
+          <w:lang w:val="en-IE"/>
+        </w:rPr>
+        <w:t>Operating System and using an AMD Radeon 5 processor. I have also tested my app on an Android device (Samsung Galaxy S6) using the Nougat operating system. I do not have a</w:t>
+      </w:r>
+      <w:r>
+        <w:rPr>
+          <w:sz w:val="24"/>
+          <w:lang w:val="en-IE"/>
+        </w:rPr>
+        <w:t>n</w:t>
+      </w:r>
+      <w:r>
+        <w:rPr>
+          <w:sz w:val="24"/>
+          <w:lang w:val="en-IE"/>
+        </w:rPr>
+        <w:t xml:space="preserve"> iOS device to test the application on.   </w:t>
+      </w:r>
+    </w:p>
+    <w:p>
+      <w:pPr>
+        <w:pStyle w:val="Heading1"/>
+        <w:rPr>
+          <w:lang w:val="en-IE"/>
+        </w:rPr>
+      </w:pPr>
+      <w:bookmarkStart w:id="4" w:name="_Toc512526443"/>
+      <w:bookmarkStart w:id="5" w:name="_Toc512589179"/>
+      <w:r>
+        <w:rPr>
+          <w:lang w:val="en-IE"/>
+        </w:rPr>
+        <w:t>Technology Used and Why</w:t>
+      </w:r>
+      <w:bookmarkEnd w:id="4"/>
+      <w:bookmarkEnd w:id="5"/>
+    </w:p>
+    <w:p>
+      <w:pPr>
+        <w:rPr>
+          <w:lang w:val="en-IE"/>
+        </w:rPr>
+      </w:pPr>
+      <w:r>
+        <w:rPr>
+          <w:lang w:val="en-IE"/>
+        </w:rPr>
+        <w:t xml:space="preserve">I have listed below the technologies I used to create and develop the project in. </w:t>
+      </w:r>
+      <w:r>
+        <w:rPr>
+          <w:lang w:val="en-IE"/>
+        </w:rPr>
+        <w:t xml:space="preserve">I chose to use systems and environments that I was familiar with. I have some experience creating Ionic application and using firebase to write and </w:t>
+      </w:r>
+      <w:r>
+        <w:rPr>
+          <w:lang w:val="en-IE"/>
+        </w:rPr>
+        <w:t xml:space="preserve">manipulate data. </w:t>
+      </w:r>
+    </w:p>
+    <w:p>
+      <w:pPr>
+        <w:rPr>
+          <w:lang w:val="en-IE"/>
+        </w:rPr>
+      </w:pPr>
+    </w:p>
+    <w:p>
+      <w:pPr>
+        <w:pStyle w:val="Heading3"/>
+        <w:rPr>
+          <w:sz w:val="28"/>
+          <w:lang w:val="en-IE"/>
+        </w:rPr>
+      </w:pPr>
+      <w:bookmarkStart w:id="6" w:name="_Toc512589180"/>
+      <w:r>
+        <w:rPr>
+          <w:sz w:val="28"/>
           <w:lang w:val="en-IE"/>
         </w:rPr>
         <w:lastRenderedPageBreak/>
-        <w:t>System Requirements</w:t>
-      </w:r>
-      <w:bookmarkEnd w:id="3"/>
-      <w:bookmarkEnd w:id="4"/>
+        <w:t>Ionic</w:t>
+      </w:r>
+      <w:r>
+        <w:rPr>
+          <w:sz w:val="28"/>
+          <w:lang w:val="en-IE"/>
+        </w:rPr>
+        <w:t xml:space="preserve"> </w:t>
+      </w:r>
+      <w:r>
+        <w:rPr>
+          <w:sz w:val="28"/>
+          <w:lang w:val="en-IE"/>
+        </w:rPr>
+        <w:t>3</w:t>
+      </w:r>
+      <w:bookmarkEnd w:id="6"/>
+    </w:p>
+    <w:p>
+      <w:pPr>
+        <w:rPr>
+          <w:lang w:val="en-IE"/>
+        </w:rPr>
+      </w:pPr>
+      <w:r>
+        <w:rPr>
+          <w:noProof/>
+          <w:lang w:val="en-IE"/>
+        </w:rPr>
+        <w:drawing>
+          <wp:inline distT="0" distB="0" distL="0" distR="0" wp14:anchorId="5B04E3CC" wp14:editId="65A3F90D">
+            <wp:extent cx="3543300" cy="2027555"/>
+            <wp:effectExtent l="0" t="0" r="0" b="0"/>
+            <wp:docPr id="1" name="Picture 1"/>
+            <wp:cNvGraphicFramePr>
+              <a:graphicFrameLocks xmlns:a="http://schemas.openxmlformats.org/drawingml/2006/main" noChangeAspect="1"/>
+            </wp:cNvGraphicFramePr>
+            <a:graphic xmlns:a="http://schemas.openxmlformats.org/drawingml/2006/main">
+              <a:graphicData uri="http://schemas.openxmlformats.org/drawingml/2006/picture">
+                <pic:pic xmlns:pic="http://schemas.openxmlformats.org/drawingml/2006/picture">
+                  <pic:nvPicPr>
+                    <pic:cNvPr id="1" name="ionic3.jpg"/>
+                    <pic:cNvPicPr/>
+                  </pic:nvPicPr>
+                  <pic:blipFill>
+                    <a:blip r:embed="rId9">
+                      <a:extLst>
+                        <a:ext uri="{28A0092B-C50C-407E-A947-70E740481C1C}">
+                          <a14:useLocalDpi xmlns:a14="http://schemas.microsoft.com/office/drawing/2010/main" val="0"/>
+                        </a:ext>
+                      </a:extLst>
+                    </a:blip>
+                    <a:stretch>
+                      <a:fillRect/>
+                    </a:stretch>
+                  </pic:blipFill>
+                  <pic:spPr>
+                    <a:xfrm>
+                      <a:off x="0" y="0"/>
+                      <a:ext cx="3543300" cy="2027555"/>
+                    </a:xfrm>
+                    <a:prstGeom prst="rect">
+                      <a:avLst/>
+                    </a:prstGeom>
+                  </pic:spPr>
+                </pic:pic>
+              </a:graphicData>
+            </a:graphic>
+          </wp:inline>
+        </w:drawing>
+      </w:r>
+    </w:p>
+    <w:p>
+      <w:pPr>
+        <w:rPr>
+          <w:lang w:val="en-IE"/>
+        </w:rPr>
+      </w:pPr>
+    </w:p>
+    <w:p>
+      <w:pPr>
+        <w:pStyle w:val="NormalWeb"/>
+        <w:shd w:val="clear" w:color="auto" w:fill="FFFFFF"/>
+        <w:spacing w:before="120" w:beforeAutospacing="0" w:after="120" w:afterAutospacing="0"/>
+        <w:rPr>
+          <w:rFonts w:asciiTheme="minorHAnsi" w:hAnsiTheme="minorHAnsi" w:cstheme="minorHAnsi"/>
+          <w:lang w:val="en-IE"/>
+        </w:rPr>
+      </w:pPr>
+      <w:r>
+        <w:rPr>
+          <w:rFonts w:asciiTheme="minorHAnsi" w:hAnsiTheme="minorHAnsi" w:cstheme="minorHAnsi"/>
+          <w:bCs/>
+        </w:rPr>
+        <w:t>Ionic</w:t>
+      </w:r>
+      <w:r>
+        <w:rPr>
+          <w:rFonts w:asciiTheme="minorHAnsi" w:hAnsiTheme="minorHAnsi" w:cstheme="minorHAnsi"/>
+        </w:rPr>
+        <w:t> is a</w:t>
+      </w:r>
+      <w:r>
+        <w:rPr>
+          <w:rFonts w:asciiTheme="minorHAnsi" w:hAnsiTheme="minorHAnsi" w:cstheme="minorHAnsi"/>
+        </w:rPr>
+        <w:t>n</w:t>
+      </w:r>
+      <w:r>
+        <w:rPr>
+          <w:rFonts w:asciiTheme="minorHAnsi" w:hAnsiTheme="minorHAnsi" w:cstheme="minorHAnsi"/>
+        </w:rPr>
+        <w:t> </w:t>
+      </w:r>
+      <w:r>
+        <w:rPr>
+          <w:rFonts w:asciiTheme="minorHAnsi" w:eastAsiaTheme="majorEastAsia" w:hAnsiTheme="minorHAnsi" w:cstheme="minorHAnsi"/>
+        </w:rPr>
+        <w:t>open-source</w:t>
+      </w:r>
+      <w:r>
+        <w:rPr>
+          <w:rFonts w:asciiTheme="minorHAnsi" w:hAnsiTheme="minorHAnsi" w:cstheme="minorHAnsi"/>
+        </w:rPr>
+        <w:t> </w:t>
+      </w:r>
+      <w:r>
+        <w:rPr>
+          <w:rFonts w:asciiTheme="minorHAnsi" w:eastAsiaTheme="majorEastAsia" w:hAnsiTheme="minorHAnsi" w:cstheme="minorHAnsi"/>
+        </w:rPr>
+        <w:t>framework</w:t>
+      </w:r>
+      <w:r>
+        <w:rPr>
+          <w:rFonts w:asciiTheme="minorHAnsi" w:hAnsiTheme="minorHAnsi" w:cstheme="minorHAnsi"/>
+        </w:rPr>
+        <w:t xml:space="preserve"> for </w:t>
+      </w:r>
+      <w:r>
+        <w:rPr>
+          <w:rFonts w:asciiTheme="minorHAnsi" w:hAnsiTheme="minorHAnsi" w:cstheme="minorHAnsi"/>
+        </w:rPr>
+        <w:t>m</w:t>
+      </w:r>
+      <w:r>
+        <w:rPr>
+          <w:rFonts w:asciiTheme="minorHAnsi" w:eastAsiaTheme="majorEastAsia" w:hAnsiTheme="minorHAnsi" w:cstheme="minorHAnsi"/>
+        </w:rPr>
+        <w:t>obile app</w:t>
+      </w:r>
+      <w:r>
+        <w:rPr>
+          <w:rFonts w:asciiTheme="minorHAnsi" w:hAnsiTheme="minorHAnsi" w:cstheme="minorHAnsi"/>
+        </w:rPr>
+        <w:t> development. The original version was released in 2013 and built on top of </w:t>
+      </w:r>
+      <w:r>
+        <w:rPr>
+          <w:rFonts w:asciiTheme="minorHAnsi" w:eastAsiaTheme="majorEastAsia" w:hAnsiTheme="minorHAnsi" w:cstheme="minorHAnsi"/>
+        </w:rPr>
+        <w:t>AngularJS</w:t>
+      </w:r>
+      <w:r>
+        <w:rPr>
+          <w:rFonts w:asciiTheme="minorHAnsi" w:hAnsiTheme="minorHAnsi" w:cstheme="minorHAnsi"/>
+        </w:rPr>
+        <w:t> and </w:t>
+      </w:r>
+      <w:r>
+        <w:rPr>
+          <w:rFonts w:asciiTheme="minorHAnsi" w:eastAsiaTheme="majorEastAsia" w:hAnsiTheme="minorHAnsi" w:cstheme="minorHAnsi"/>
+        </w:rPr>
+        <w:t>Apache Cordova</w:t>
+      </w:r>
+      <w:r>
+        <w:rPr>
+          <w:rFonts w:asciiTheme="minorHAnsi" w:hAnsiTheme="minorHAnsi" w:cstheme="minorHAnsi"/>
+        </w:rPr>
+        <w:t>. The more recent releases, known as Ionic 3 are built on </w:t>
+      </w:r>
+      <w:r>
+        <w:rPr>
+          <w:rFonts w:asciiTheme="minorHAnsi" w:eastAsiaTheme="majorEastAsia" w:hAnsiTheme="minorHAnsi" w:cstheme="minorHAnsi"/>
+        </w:rPr>
+        <w:t>Angular</w:t>
+      </w:r>
+      <w:r>
+        <w:rPr>
+          <w:rFonts w:asciiTheme="minorHAnsi" w:eastAsiaTheme="majorEastAsia" w:hAnsiTheme="minorHAnsi" w:cstheme="minorHAnsi"/>
+        </w:rPr>
+        <w:t xml:space="preserve"> solely</w:t>
+      </w:r>
+      <w:r>
+        <w:rPr>
+          <w:rFonts w:asciiTheme="minorHAnsi" w:hAnsiTheme="minorHAnsi" w:cstheme="minorHAnsi"/>
+        </w:rPr>
+        <w:t>. Ionic provides tools and services for developing hybrid mobile apps using Web technologies like </w:t>
+      </w:r>
+      <w:r>
+        <w:rPr>
+          <w:rFonts w:asciiTheme="minorHAnsi" w:eastAsiaTheme="majorEastAsia" w:hAnsiTheme="minorHAnsi" w:cstheme="minorHAnsi"/>
+        </w:rPr>
+        <w:t>CSS</w:t>
+      </w:r>
+      <w:r>
+        <w:rPr>
+          <w:rFonts w:asciiTheme="minorHAnsi" w:hAnsiTheme="minorHAnsi" w:cstheme="minorHAnsi"/>
+        </w:rPr>
+        <w:t>, </w:t>
+      </w:r>
+      <w:r>
+        <w:rPr>
+          <w:rFonts w:asciiTheme="minorHAnsi" w:eastAsiaTheme="majorEastAsia" w:hAnsiTheme="minorHAnsi" w:cstheme="minorHAnsi"/>
+        </w:rPr>
+        <w:t>HTML</w:t>
+      </w:r>
+      <w:r>
+        <w:rPr>
+          <w:rFonts w:asciiTheme="minorHAnsi" w:hAnsiTheme="minorHAnsi" w:cstheme="minorHAnsi"/>
+        </w:rPr>
+        <w:t xml:space="preserve">, </w:t>
+      </w:r>
+      <w:r>
+        <w:rPr>
+          <w:rFonts w:asciiTheme="minorHAnsi" w:hAnsiTheme="minorHAnsi" w:cstheme="minorHAnsi"/>
+        </w:rPr>
+        <w:t>and typescript</w:t>
+      </w:r>
+      <w:r>
+        <w:rPr>
+          <w:rFonts w:asciiTheme="minorHAnsi" w:hAnsiTheme="minorHAnsi" w:cstheme="minorHAnsi"/>
+        </w:rPr>
+        <w:t>. App</w:t>
+      </w:r>
+      <w:r>
+        <w:rPr>
+          <w:rFonts w:asciiTheme="minorHAnsi" w:hAnsiTheme="minorHAnsi" w:cstheme="minorHAnsi"/>
+        </w:rPr>
+        <w:t>lication</w:t>
+      </w:r>
+      <w:r>
+        <w:rPr>
+          <w:rFonts w:asciiTheme="minorHAnsi" w:hAnsiTheme="minorHAnsi" w:cstheme="minorHAnsi"/>
+        </w:rPr>
+        <w:t xml:space="preserve">s can be built with these </w:t>
+      </w:r>
+      <w:r>
+        <w:rPr>
+          <w:rFonts w:asciiTheme="minorHAnsi" w:hAnsiTheme="minorHAnsi" w:cstheme="minorHAnsi"/>
+        </w:rPr>
+        <w:t>w</w:t>
+      </w:r>
+      <w:r>
+        <w:rPr>
+          <w:rFonts w:asciiTheme="minorHAnsi" w:hAnsiTheme="minorHAnsi" w:cstheme="minorHAnsi"/>
+        </w:rPr>
+        <w:t>eb technologies and distributed through native </w:t>
+      </w:r>
+      <w:r>
+        <w:rPr>
+          <w:rFonts w:asciiTheme="minorHAnsi" w:eastAsiaTheme="majorEastAsia" w:hAnsiTheme="minorHAnsi" w:cstheme="minorHAnsi"/>
+        </w:rPr>
+        <w:t>app stores</w:t>
+      </w:r>
+      <w:r>
+        <w:rPr>
+          <w:rFonts w:asciiTheme="minorHAnsi" w:hAnsiTheme="minorHAnsi" w:cstheme="minorHAnsi"/>
+        </w:rPr>
+        <w:t xml:space="preserve"> to be installed on devices. Ionic was created by Max Lynch, Ben Sperry, and Adam Bradley of Drifty Co. in 2013. </w:t>
+      </w:r>
+      <w:r>
+        <w:rPr>
+          <w:rFonts w:asciiTheme="minorHAnsi" w:hAnsiTheme="minorHAnsi" w:cstheme="minorHAnsi"/>
+        </w:rPr>
+        <w:t xml:space="preserve"> </w:t>
+      </w:r>
+    </w:p>
+    <w:p>
+      <w:pPr>
+        <w:rPr>
+          <w:rFonts w:cstheme="minorHAnsi"/>
+          <w:sz w:val="24"/>
+          <w:szCs w:val="24"/>
+          <w:lang w:val="en-IE"/>
+        </w:rPr>
+      </w:pPr>
+      <w:r>
+        <w:rPr>
+          <w:rFonts w:cstheme="minorHAnsi"/>
+          <w:sz w:val="24"/>
+          <w:szCs w:val="24"/>
+          <w:lang w:val="en-IE"/>
+        </w:rPr>
+        <w:t>I am currently using ionic version 3.19.1 (version 3.2 was released during development.</w:t>
+      </w:r>
+      <w:r>
+        <w:rPr>
+          <w:rFonts w:cstheme="minorHAnsi"/>
+          <w:sz w:val="24"/>
+          <w:szCs w:val="24"/>
+          <w:lang w:val="en-IE"/>
+        </w:rPr>
+        <w:t xml:space="preserve"> I have previously worked on Ionic version 1 in a module for my second year of Software Development. This played a part in my selection as I’ve only developed on the </w:t>
+      </w:r>
+      <w:r>
+        <w:rPr>
+          <w:rFonts w:cstheme="minorHAnsi"/>
+          <w:sz w:val="24"/>
+          <w:szCs w:val="24"/>
+          <w:lang w:val="en-IE"/>
+        </w:rPr>
+        <w:t xml:space="preserve">Universal Windows Platform (UWP) the last few months and am not overly familiar with using xaml and C# classes. </w:t>
+      </w:r>
+    </w:p>
+    <w:p>
+      <w:pPr>
+        <w:rPr>
+          <w:lang w:val="en-IE"/>
+        </w:rPr>
+      </w:pPr>
+      <w:r>
+        <w:rPr>
+          <w:lang w:val="en-IE"/>
+        </w:rPr>
+        <w:t xml:space="preserve"> </w:t>
+      </w:r>
+    </w:p>
+    <w:p>
+      <w:pPr>
+        <w:rPr>
+          <w:lang w:val="en-IE"/>
+        </w:rPr>
+      </w:pPr>
+    </w:p>
+    <w:p>
+      <w:pPr>
+        <w:pStyle w:val="Heading3"/>
+        <w:rPr>
+          <w:sz w:val="28"/>
+          <w:lang w:val="en-IE"/>
+        </w:rPr>
+      </w:pPr>
+      <w:bookmarkStart w:id="7" w:name="_Toc512589181"/>
+      <w:r>
+        <w:rPr>
+          <w:sz w:val="28"/>
+          <w:lang w:val="en-IE"/>
+        </w:rPr>
+        <w:t>Firebase Realtime Database</w:t>
+      </w:r>
+      <w:bookmarkEnd w:id="7"/>
+    </w:p>
+    <w:p>
+      <w:pPr>
+        <w:rPr>
+          <w:lang w:val="en-IE"/>
+        </w:rPr>
+      </w:pPr>
+    </w:p>
+    <w:p>
+      <w:pPr>
+        <w:rPr>
+          <w:lang w:val="en-IE"/>
+        </w:rPr>
+      </w:pPr>
+      <w:r>
+        <w:rPr>
+          <w:noProof/>
+          <w:lang w:val="en-IE"/>
+        </w:rPr>
+        <w:drawing>
+          <wp:inline distT="0" distB="0" distL="0" distR="0" wp14:anchorId="01DE0D94" wp14:editId="61F67107">
+            <wp:extent cx="3590925" cy="2200275"/>
+            <wp:effectExtent l="0" t="0" r="9525" b="9525"/>
+            <wp:docPr id="2" name="Picture 2"/>
+            <wp:cNvGraphicFramePr>
+              <a:graphicFrameLocks xmlns:a="http://schemas.openxmlformats.org/drawingml/2006/main" noChangeAspect="1"/>
+            </wp:cNvGraphicFramePr>
+            <a:graphic xmlns:a="http://schemas.openxmlformats.org/drawingml/2006/main">
+              <a:graphicData uri="http://schemas.openxmlformats.org/drawingml/2006/picture">
+                <pic:pic xmlns:pic="http://schemas.openxmlformats.org/drawingml/2006/picture">
+                  <pic:nvPicPr>
+                    <pic:cNvPr id="2" name="firebase-rdb.jpg"/>
+                    <pic:cNvPicPr/>
+                  </pic:nvPicPr>
+                  <pic:blipFill>
+                    <a:blip r:embed="rId10" cstate="print">
+                      <a:extLst>
+                        <a:ext uri="{28A0092B-C50C-407E-A947-70E740481C1C}">
+                          <a14:useLocalDpi xmlns:a14="http://schemas.microsoft.com/office/drawing/2010/main" val="0"/>
+                        </a:ext>
+                      </a:extLst>
+                    </a:blip>
+                    <a:stretch>
+                      <a:fillRect/>
+                    </a:stretch>
+                  </pic:blipFill>
+                  <pic:spPr>
+                    <a:xfrm>
+                      <a:off x="0" y="0"/>
+                      <a:ext cx="3590925" cy="2200275"/>
+                    </a:xfrm>
+                    <a:prstGeom prst="rect">
+                      <a:avLst/>
+                    </a:prstGeom>
+                  </pic:spPr>
+                </pic:pic>
+              </a:graphicData>
+            </a:graphic>
+          </wp:inline>
+        </w:drawing>
+      </w:r>
+    </w:p>
+    <w:p>
+      <w:pPr>
+        <w:rPr>
+          <w:lang w:val="en-IE"/>
+        </w:rPr>
+      </w:pPr>
+    </w:p>
+    <w:p>
+      <w:pPr>
+        <w:rPr>
+          <w:rFonts w:cstheme="minorHAnsi"/>
+          <w:color w:val="212121"/>
+          <w:sz w:val="24"/>
+        </w:rPr>
+      </w:pPr>
+      <w:r>
+        <w:rPr>
+          <w:rFonts w:cstheme="minorHAnsi"/>
+          <w:color w:val="212121"/>
+          <w:sz w:val="24"/>
+        </w:rPr>
+        <w:lastRenderedPageBreak/>
+        <w:t>The Firebase Realtime Database is a cloud-hosted database. Data is stored as JSON and synchronized in realtime to every connected client. When you build cross-platform apps with our iOS, Android, and JavaScript SDKs, all clients share one Realtime Database instance and automatically receive updates with the newest data.</w:t>
+      </w:r>
+      <w:r>
+        <w:rPr>
+          <w:rFonts w:cstheme="minorHAnsi"/>
+          <w:color w:val="212121"/>
+          <w:sz w:val="24"/>
+        </w:rPr>
+        <w:t xml:space="preserve"> </w:t>
+      </w:r>
+    </w:p>
+    <w:p>
+      <w:pPr>
+        <w:rPr>
+          <w:rFonts w:cstheme="minorHAnsi"/>
+          <w:sz w:val="24"/>
+          <w:lang w:val="en-IE"/>
+        </w:rPr>
+      </w:pPr>
+      <w:r>
+        <w:rPr>
+          <w:rFonts w:cstheme="minorHAnsi"/>
+          <w:sz w:val="24"/>
+          <w:lang w:val="en-IE"/>
+        </w:rPr>
+        <w:t>I chose firebase as I felt doing an SQL database could cause issues in how I store the data as I had issues using MongoDB and MySQL with manipulating data in the Data Centric RAD module in the previous semester. To use a firebase to store data written to it you need to change the rules of the database from null</w:t>
+      </w:r>
+      <w:r>
+        <w:rPr>
+          <w:rFonts w:cstheme="minorHAnsi"/>
+          <w:sz w:val="24"/>
+          <w:lang w:val="en-IE"/>
+        </w:rPr>
+        <w:t xml:space="preserve"> </w:t>
+      </w:r>
+      <w:r>
+        <w:rPr>
+          <w:rFonts w:cstheme="minorHAnsi"/>
+          <w:sz w:val="24"/>
+          <w:lang w:val="en-IE"/>
+        </w:rPr>
+        <w:t xml:space="preserve">to true. </w:t>
+      </w:r>
+    </w:p>
+    <w:p>
+      <w:pPr>
+        <w:pStyle w:val="Heading3"/>
+        <w:rPr>
+          <w:sz w:val="28"/>
+          <w:lang w:val="en-IE"/>
+        </w:rPr>
+      </w:pPr>
+      <w:bookmarkStart w:id="8" w:name="_Toc512589182"/>
+      <w:r>
+        <w:rPr>
+          <w:sz w:val="28"/>
+          <w:lang w:val="en-IE"/>
+        </w:rPr>
+        <w:t>Node Js</w:t>
+      </w:r>
+      <w:bookmarkEnd w:id="8"/>
+    </w:p>
+    <w:p>
+      <w:pPr>
+        <w:rPr>
+          <w:lang w:val="en-IE"/>
+        </w:rPr>
+      </w:pPr>
+      <w:r>
+        <w:rPr>
+          <w:noProof/>
+          <w:lang w:val="en-IE"/>
+        </w:rPr>
+        <w:drawing>
+          <wp:inline distT="0" distB="0" distL="0" distR="0" wp14:anchorId="1698CE2C" wp14:editId="3A011424">
+            <wp:extent cx="3619500" cy="2295525"/>
+            <wp:effectExtent l="0" t="0" r="0" b="0"/>
+            <wp:docPr id="3" name="Picture 3"/>
+            <wp:cNvGraphicFramePr>
+              <a:graphicFrameLocks xmlns:a="http://schemas.openxmlformats.org/drawingml/2006/main" noChangeAspect="1"/>
+            </wp:cNvGraphicFramePr>
+            <a:graphic xmlns:a="http://schemas.openxmlformats.org/drawingml/2006/main">
+              <a:graphicData uri="http://schemas.openxmlformats.org/drawingml/2006/picture">
+                <pic:pic xmlns:pic="http://schemas.openxmlformats.org/drawingml/2006/picture">
+                  <pic:nvPicPr>
+                    <pic:cNvPr id="3" name="nodejs.jpg"/>
+                    <pic:cNvPicPr/>
+                  </pic:nvPicPr>
+                  <pic:blipFill>
+                    <a:blip r:embed="rId11">
+                      <a:extLst>
+                        <a:ext uri="{28A0092B-C50C-407E-A947-70E740481C1C}">
+                          <a14:useLocalDpi xmlns:a14="http://schemas.microsoft.com/office/drawing/2010/main" val="0"/>
+                        </a:ext>
+                      </a:extLst>
+                    </a:blip>
+                    <a:stretch>
+                      <a:fillRect/>
+                    </a:stretch>
+                  </pic:blipFill>
+                  <pic:spPr>
+                    <a:xfrm>
+                      <a:off x="0" y="0"/>
+                      <a:ext cx="3619500" cy="2295525"/>
+                    </a:xfrm>
+                    <a:prstGeom prst="rect">
+                      <a:avLst/>
+                    </a:prstGeom>
+                  </pic:spPr>
+                </pic:pic>
+              </a:graphicData>
+            </a:graphic>
+          </wp:inline>
+        </w:drawing>
+      </w:r>
+    </w:p>
+    <w:p>
+      <w:pPr>
+        <w:pStyle w:val="Heading3"/>
+        <w:rPr>
+          <w:sz w:val="28"/>
+          <w:lang w:val="en-IE"/>
+        </w:rPr>
+      </w:pPr>
+    </w:p>
+    <w:p>
+      <w:pPr>
+        <w:rPr>
+          <w:rFonts w:cstheme="minorHAnsi"/>
+          <w:bCs/>
+          <w:sz w:val="24"/>
+          <w:szCs w:val="21"/>
+          <w:shd w:val="clear" w:color="auto" w:fill="FFFFFF"/>
+        </w:rPr>
+      </w:pPr>
+      <w:r>
+        <w:rPr>
+          <w:rFonts w:cstheme="minorHAnsi"/>
+          <w:bCs/>
+          <w:sz w:val="24"/>
+          <w:szCs w:val="21"/>
+          <w:shd w:val="clear" w:color="auto" w:fill="FFFFFF"/>
+        </w:rPr>
+        <w:t>Node.js is an open-source, cross-platform JavaScript run-time environment that executes JavaScript code server-side. Node.js lets developers use JavaScript for server-side scripting</w:t>
+      </w:r>
+      <w:r>
+        <w:rPr>
+          <w:rFonts w:cstheme="minorHAnsi"/>
+          <w:bCs/>
+          <w:sz w:val="24"/>
+          <w:szCs w:val="21"/>
+          <w:shd w:val="clear" w:color="auto" w:fill="FFFFFF"/>
+        </w:rPr>
+        <w:t xml:space="preserve">, </w:t>
+      </w:r>
+      <w:r>
+        <w:rPr>
+          <w:rFonts w:cstheme="minorHAnsi"/>
+          <w:bCs/>
+          <w:sz w:val="24"/>
+          <w:szCs w:val="21"/>
+          <w:shd w:val="clear" w:color="auto" w:fill="FFFFFF"/>
+        </w:rPr>
+        <w:t>running scripts server-side to produce dynamic web page content before the page is sent to the user's web browser. Consequently, Node.js unif</w:t>
+      </w:r>
+      <w:r>
+        <w:rPr>
+          <w:rFonts w:cstheme="minorHAnsi"/>
+          <w:bCs/>
+          <w:sz w:val="24"/>
+          <w:szCs w:val="21"/>
+          <w:shd w:val="clear" w:color="auto" w:fill="FFFFFF"/>
+        </w:rPr>
+        <w:t>ies</w:t>
+      </w:r>
+      <w:r>
+        <w:rPr>
+          <w:rFonts w:cstheme="minorHAnsi"/>
+          <w:bCs/>
+          <w:sz w:val="24"/>
+          <w:szCs w:val="21"/>
+          <w:shd w:val="clear" w:color="auto" w:fill="FFFFFF"/>
+        </w:rPr>
+        <w:t xml:space="preserve"> web application development around a single programming language, rather than different languages for server side and client side scripts.</w:t>
+      </w:r>
+    </w:p>
+    <w:p>
+      <w:pPr>
+        <w:rPr>
+          <w:sz w:val="24"/>
+          <w:shd w:val="clear" w:color="auto" w:fill="FFFFFF"/>
+        </w:rPr>
+      </w:pPr>
+      <w:r>
+        <w:rPr>
+          <w:bCs/>
+          <w:sz w:val="24"/>
+          <w:shd w:val="clear" w:color="auto" w:fill="FFFFFF"/>
+        </w:rPr>
+        <w:t>Node Packet Manager (npm)</w:t>
+      </w:r>
+      <w:r>
+        <w:rPr>
+          <w:sz w:val="24"/>
+          <w:shd w:val="clear" w:color="auto" w:fill="FFFFFF"/>
+        </w:rPr>
+        <w:t> is the default package manager for the JavaScript runtime environment Node.js. It consists of a command line client, also called npm, and an online database of public and paid-for private packages, called the npm registry. The registry is accessed via the client, and the available packages can be browsed and searched via the npm website. The package manager and the registry are managed by npm, Inc.</w:t>
+      </w:r>
+    </w:p>
+    <w:p>
+      <w:pPr>
+        <w:rPr>
+          <w:sz w:val="24"/>
+          <w:shd w:val="clear" w:color="auto" w:fill="FFFFFF"/>
+        </w:rPr>
+      </w:pPr>
+      <w:r>
+        <w:rPr>
+          <w:sz w:val="24"/>
+          <w:shd w:val="clear" w:color="auto" w:fill="FFFFFF"/>
+        </w:rPr>
+        <w:t xml:space="preserve">Similar to Ionic and Visual Studio Code I chose </w:t>
+      </w:r>
+      <w:r>
+        <w:rPr>
+          <w:sz w:val="24"/>
+          <w:shd w:val="clear" w:color="auto" w:fill="FFFFFF"/>
+        </w:rPr>
+        <w:t xml:space="preserve">Node JS as I am familiar with using the environment. It has a calendar package which I thought would help </w:t>
+      </w:r>
+      <w:r>
+        <w:rPr>
+          <w:sz w:val="24"/>
+          <w:shd w:val="clear" w:color="auto" w:fill="FFFFFF"/>
+        </w:rPr>
+        <w:t xml:space="preserve">in the development of my project. </w:t>
+      </w:r>
+      <w:r>
+        <w:rPr>
+          <w:sz w:val="24"/>
+          <w:shd w:val="clear" w:color="auto" w:fill="FFFFFF"/>
+        </w:rPr>
+        <w:t>I am also familiar with using Async which I used on the project.</w:t>
+      </w:r>
+    </w:p>
+    <w:p>
+      <w:pPr>
+        <w:rPr>
+          <w:sz w:val="24"/>
+          <w:shd w:val="clear" w:color="auto" w:fill="FFFFFF"/>
+        </w:rPr>
+      </w:pPr>
+      <w:hyperlink r:id="rId12" w:history="1">
+        <w:r>
+          <w:rPr>
+            <w:rStyle w:val="Hyperlink"/>
+            <w:sz w:val="24"/>
+            <w:shd w:val="clear" w:color="auto" w:fill="FFFFFF"/>
+          </w:rPr>
+          <w:t>http://www.damirscorner.com/blog/posts/20170127-Angular2TutorialWithAsyncAndAwait.html</w:t>
+        </w:r>
+      </w:hyperlink>
+    </w:p>
+    <w:p>
+      <w:pPr>
+        <w:rPr>
+          <w:sz w:val="24"/>
+          <w:shd w:val="clear" w:color="auto" w:fill="FFFFFF"/>
+        </w:rPr>
+      </w:pPr>
+    </w:p>
+    <w:p>
+      <w:pPr>
+        <w:pStyle w:val="Heading3"/>
+        <w:rPr>
+          <w:sz w:val="28"/>
+          <w:lang w:val="en-IE"/>
+        </w:rPr>
+      </w:pPr>
+      <w:bookmarkStart w:id="9" w:name="_Toc512589183"/>
+      <w:r>
+        <w:rPr>
+          <w:sz w:val="28"/>
+          <w:lang w:val="en-IE"/>
+        </w:rPr>
+        <w:lastRenderedPageBreak/>
+        <w:t>Visual Studio Code</w:t>
+      </w:r>
+      <w:bookmarkEnd w:id="9"/>
+    </w:p>
+    <w:p>
+      <w:pPr>
+        <w:rPr>
+          <w:lang w:val="en-IE"/>
+        </w:rPr>
+      </w:pPr>
+      <w:r>
+        <w:rPr>
+          <w:noProof/>
+          <w:lang w:val="en-IE"/>
+        </w:rPr>
+        <w:drawing>
+          <wp:inline distT="0" distB="0" distL="0" distR="0" wp14:anchorId="39B0EC24" wp14:editId="416F59BA">
+            <wp:extent cx="3581400" cy="1866900"/>
+            <wp:effectExtent l="0" t="0" r="0" b="0"/>
+            <wp:docPr id="5" name="Picture 5"/>
+            <wp:cNvGraphicFramePr>
+              <a:graphicFrameLocks xmlns:a="http://schemas.openxmlformats.org/drawingml/2006/main" noChangeAspect="1"/>
+            </wp:cNvGraphicFramePr>
+            <a:graphic xmlns:a="http://schemas.openxmlformats.org/drawingml/2006/main">
+              <a:graphicData uri="http://schemas.openxmlformats.org/drawingml/2006/picture">
+                <pic:pic xmlns:pic="http://schemas.openxmlformats.org/drawingml/2006/picture">
+                  <pic:nvPicPr>
+                    <pic:cNvPr id="5" name="VSCode.jpg"/>
+                    <pic:cNvPicPr/>
+                  </pic:nvPicPr>
+                  <pic:blipFill>
+                    <a:blip r:embed="rId13" cstate="print">
+                      <a:extLst>
+                        <a:ext uri="{28A0092B-C50C-407E-A947-70E740481C1C}">
+                          <a14:useLocalDpi xmlns:a14="http://schemas.microsoft.com/office/drawing/2010/main" val="0"/>
+                        </a:ext>
+                      </a:extLst>
+                    </a:blip>
+                    <a:stretch>
+                      <a:fillRect/>
+                    </a:stretch>
+                  </pic:blipFill>
+                  <pic:spPr>
+                    <a:xfrm>
+                      <a:off x="0" y="0"/>
+                      <a:ext cx="3581400" cy="1866900"/>
+                    </a:xfrm>
+                    <a:prstGeom prst="rect">
+                      <a:avLst/>
+                    </a:prstGeom>
+                  </pic:spPr>
+                </pic:pic>
+              </a:graphicData>
+            </a:graphic>
+          </wp:inline>
+        </w:drawing>
+      </w:r>
+    </w:p>
+    <w:p>
+      <w:pPr>
+        <w:rPr>
+          <w:lang w:val="en-IE"/>
+        </w:rPr>
+      </w:pPr>
+      <w:r>
+        <w:rPr>
+          <w:rFonts w:cstheme="minorHAnsi"/>
+          <w:sz w:val="24"/>
+          <w:szCs w:val="24"/>
+          <w:lang w:val="en-IE"/>
+        </w:rPr>
+        <w:t xml:space="preserve">Visual Studio Code is a source code editor developed by Microsoft for Windows, Linux and </w:t>
+      </w:r>
+      <w:r>
+        <w:rPr>
+          <w:rFonts w:cstheme="minorHAnsi"/>
+          <w:sz w:val="24"/>
+          <w:szCs w:val="24"/>
+          <w:lang w:val="en-IE"/>
+        </w:rPr>
+        <w:t>M</w:t>
+      </w:r>
+      <w:r>
+        <w:rPr>
+          <w:rFonts w:cstheme="minorHAnsi"/>
+          <w:sz w:val="24"/>
+          <w:szCs w:val="24"/>
+          <w:lang w:val="en-IE"/>
+        </w:rPr>
+        <w:t>ac</w:t>
+      </w:r>
+      <w:r>
+        <w:rPr>
+          <w:rFonts w:cstheme="minorHAnsi"/>
+          <w:sz w:val="24"/>
+          <w:szCs w:val="24"/>
+          <w:lang w:val="en-IE"/>
+        </w:rPr>
+        <w:t xml:space="preserve"> Operating Systems</w:t>
+      </w:r>
+      <w:r>
+        <w:rPr>
+          <w:rFonts w:cstheme="minorHAnsi"/>
+          <w:sz w:val="24"/>
+          <w:szCs w:val="24"/>
+          <w:lang w:val="en-IE"/>
+        </w:rPr>
+        <w:t xml:space="preserve">. </w:t>
+      </w:r>
+      <w:r>
+        <w:rPr>
+          <w:rFonts w:cstheme="minorHAnsi"/>
+          <w:sz w:val="24"/>
+          <w:szCs w:val="24"/>
+          <w:shd w:val="clear" w:color="auto" w:fill="FFFFFF"/>
+        </w:rPr>
+        <w:t xml:space="preserve">It supports several programming languages and sets of features. </w:t>
+      </w:r>
+      <w:r>
+        <w:rPr>
+          <w:rFonts w:cstheme="minorHAnsi"/>
+          <w:sz w:val="24"/>
+          <w:szCs w:val="24"/>
+          <w:lang w:val="en-IE"/>
+        </w:rPr>
+        <w:t>It includes debugging, embedded Git control, syntax highlighting and refactoring support. It is also customizable, so users can change</w:t>
+      </w:r>
+      <w:r>
+        <w:rPr>
+          <w:lang w:val="en-IE"/>
+        </w:rPr>
+        <w:t xml:space="preserve"> </w:t>
+      </w:r>
+      <w:r>
+        <w:rPr>
+          <w:lang w:val="en-IE"/>
+        </w:rPr>
+        <w:t>the editor's theme, keyboard shortcuts, and preferences. It is free and open-source, although the official download is under a proprietary license. Visual Studio Code is based on Electron, a framework which is used to deploy Node.js applications for the desktop running on the Blink layout engine. In the Stack Overflow 2018 Developer Survey, Visual Studio code was ranked the most popular developer environment tool, with 34.9%</w:t>
+      </w:r>
+      <w:r>
+        <w:rPr>
+          <w:lang w:val="en-IE"/>
+        </w:rPr>
+        <w:t xml:space="preserve"> </w:t>
+      </w:r>
+      <w:r>
+        <w:rPr>
+          <w:lang w:val="en-IE"/>
+        </w:rPr>
+        <w:t>respondents claiming to use it.</w:t>
+      </w:r>
+    </w:p>
+    <w:p>
+      <w:pPr>
+        <w:rPr>
+          <w:lang w:val="en-IE"/>
+        </w:rPr>
+      </w:pPr>
+      <w:r>
+        <w:rPr>
+          <w:lang w:val="en-IE"/>
+        </w:rPr>
+        <w:t xml:space="preserve">I had the choice to edit the code in notepad++ or VS Code and it was an easy choice. </w:t>
+      </w:r>
+      <w:r>
+        <w:rPr>
+          <w:lang w:val="en-IE"/>
+        </w:rPr>
+        <w:t xml:space="preserve">Using VS </w:t>
+      </w:r>
+      <w:r>
+        <w:rPr>
+          <w:lang w:val="en-IE"/>
+        </w:rPr>
+        <w:t>C</w:t>
+      </w:r>
+      <w:r>
+        <w:rPr>
+          <w:lang w:val="en-IE"/>
+        </w:rPr>
+        <w:t>ode</w:t>
+      </w:r>
+      <w:r>
+        <w:rPr>
+          <w:lang w:val="en-IE"/>
+        </w:rPr>
+        <w:t>,</w:t>
+      </w:r>
+      <w:r>
+        <w:rPr>
+          <w:lang w:val="en-IE"/>
+        </w:rPr>
+        <w:t xml:space="preserve"> it is easier to go between folders</w:t>
+      </w:r>
+      <w:r>
+        <w:rPr>
+          <w:lang w:val="en-IE"/>
+        </w:rPr>
+        <w:t xml:space="preserve"> to edit files</w:t>
+      </w:r>
+      <w:r>
+        <w:rPr>
+          <w:lang w:val="en-IE"/>
+        </w:rPr>
+        <w:t xml:space="preserve"> and it suggests fixes for an</w:t>
+      </w:r>
+      <w:r>
+        <w:rPr>
+          <w:lang w:val="en-IE"/>
+        </w:rPr>
+        <w:t>y</w:t>
+      </w:r>
+      <w:r>
+        <w:rPr>
+          <w:lang w:val="en-IE"/>
+        </w:rPr>
+        <w:t xml:space="preserve"> errors such as importing </w:t>
+      </w:r>
+      <w:r>
+        <w:rPr>
+          <w:lang w:val="en-IE"/>
+        </w:rPr>
+        <w:t>supported</w:t>
+      </w:r>
+      <w:r>
+        <w:rPr>
+          <w:lang w:val="en-IE"/>
+        </w:rPr>
+        <w:t xml:space="preserve"> and installed plugins</w:t>
+      </w:r>
+      <w:r>
+        <w:rPr>
+          <w:lang w:val="en-IE"/>
+        </w:rPr>
+        <w:t xml:space="preserve"> and suggests which models to use</w:t>
+      </w:r>
+      <w:r>
+        <w:rPr>
+          <w:lang w:val="en-IE"/>
+        </w:rPr>
+        <w:t>.</w:t>
+      </w:r>
+      <w:r>
+        <w:rPr>
+          <w:lang w:val="en-IE"/>
+        </w:rPr>
+        <w:t xml:space="preserve"> </w:t>
+      </w:r>
+      <w:r>
+        <w:rPr>
+          <w:lang w:val="en-IE"/>
+        </w:rPr>
+        <w:t xml:space="preserve">Being able to go between the typescript and html files is very useful as I was using those files the most. I had minimal experience of using VS Code for one </w:t>
+      </w:r>
+      <w:r>
+        <w:rPr>
+          <w:lang w:val="en-IE"/>
+        </w:rPr>
+        <w:t>semester,</w:t>
+      </w:r>
+      <w:r>
+        <w:rPr>
+          <w:lang w:val="en-IE"/>
+        </w:rPr>
+        <w:t xml:space="preserve"> so it was an easy decision to use it. </w:t>
+      </w:r>
+    </w:p>
+    <w:p>
+      <w:pPr>
+        <w:rPr>
+          <w:lang w:val="en-IE"/>
+        </w:rPr>
+      </w:pPr>
+    </w:p>
+    <w:p>
+      <w:pPr>
+        <w:rPr>
+          <w:lang w:val="en-IE"/>
+        </w:rPr>
+      </w:pPr>
     </w:p>
     <w:p>
       <w:pPr>
@@ -1855,16 +3392,605 @@
           <w:lang w:val="en-IE"/>
         </w:rPr>
       </w:pPr>
-      <w:bookmarkStart w:id="5" w:name="_Toc512526443"/>
-      <w:bookmarkStart w:id="6" w:name="_Toc512530655"/>
-      <w:r>
-        <w:rPr>
-          <w:lang w:val="en-IE"/>
-        </w:rPr>
-        <w:t>Technology Used and Why</w:t>
-      </w:r>
-      <w:bookmarkEnd w:id="5"/>
-      <w:bookmarkEnd w:id="6"/>
+      <w:bookmarkStart w:id="10" w:name="_Toc512526444"/>
+      <w:bookmarkStart w:id="11" w:name="_Toc512589184"/>
+      <w:r>
+        <w:rPr>
+          <w:lang w:val="en-IE"/>
+        </w:rPr>
+        <w:t>Architecture of the Solution</w:t>
+      </w:r>
+      <w:bookmarkEnd w:id="10"/>
+      <w:bookmarkEnd w:id="11"/>
+    </w:p>
+    <w:p>
+      <w:pPr>
+        <w:rPr>
+          <w:lang w:val="en-IE"/>
+        </w:rPr>
+      </w:pPr>
+    </w:p>
+    <w:p>
+      <w:pPr>
+        <w:rPr>
+          <w:lang w:val="en-IE"/>
+        </w:rPr>
+      </w:pPr>
+      <w:r>
+        <w:rPr>
+          <w:lang w:val="en-IE"/>
+        </w:rPr>
+        <w:t>I decided here to explain the file structure as the architecture. In the next topic I will explain the systems fundamentals</w:t>
+      </w:r>
+      <w:r>
+        <w:rPr>
+          <w:lang w:val="en-IE"/>
+        </w:rPr>
+        <w:t xml:space="preserve"> and how the application writes and retrieves from the database</w:t>
+      </w:r>
+      <w:r>
+        <w:rPr>
+          <w:lang w:val="en-IE"/>
+        </w:rPr>
+        <w:t>.</w:t>
+      </w:r>
+      <w:r>
+        <w:rPr>
+          <w:lang w:val="en-IE"/>
+        </w:rPr>
+        <w:t xml:space="preserve"> Below I will explain what the classes and files contain.</w:t>
+      </w:r>
+      <w:r>
+        <w:rPr>
+          <w:lang w:val="en-IE"/>
+        </w:rPr>
+        <w:t xml:space="preserve"> </w:t>
+      </w:r>
+    </w:p>
+    <w:p>
+      <w:pPr>
+        <w:rPr>
+          <w:lang w:val="en-IE"/>
+        </w:rPr>
+      </w:pPr>
+      <w:bookmarkStart w:id="12" w:name="_Toc512526445"/>
+      <w:r>
+        <w:rPr>
+          <w:noProof/>
+          <w:lang w:val="en-IE"/>
+        </w:rPr>
+        <w:lastRenderedPageBreak/>
+        <w:drawing>
+          <wp:inline distT="0" distB="0" distL="0" distR="0" wp14:anchorId="306C2B18" wp14:editId="266C0AFF">
+            <wp:extent cx="3933825" cy="5553075"/>
+            <wp:effectExtent l="0" t="0" r="9525" b="9525"/>
+            <wp:docPr id="7" name="Picture 7"/>
+            <wp:cNvGraphicFramePr>
+              <a:graphicFrameLocks xmlns:a="http://schemas.openxmlformats.org/drawingml/2006/main" noChangeAspect="1"/>
+            </wp:cNvGraphicFramePr>
+            <a:graphic xmlns:a="http://schemas.openxmlformats.org/drawingml/2006/main">
+              <a:graphicData uri="http://schemas.openxmlformats.org/drawingml/2006/picture">
+                <pic:pic xmlns:pic="http://schemas.openxmlformats.org/drawingml/2006/picture">
+                  <pic:nvPicPr>
+                    <pic:cNvPr id="7" name="PP-Structure.JPG"/>
+                    <pic:cNvPicPr/>
+                  </pic:nvPicPr>
+                  <pic:blipFill>
+                    <a:blip r:embed="rId14">
+                      <a:extLst>
+                        <a:ext uri="{28A0092B-C50C-407E-A947-70E740481C1C}">
+                          <a14:useLocalDpi xmlns:a14="http://schemas.microsoft.com/office/drawing/2010/main" val="0"/>
+                        </a:ext>
+                      </a:extLst>
+                    </a:blip>
+                    <a:stretch>
+                      <a:fillRect/>
+                    </a:stretch>
+                  </pic:blipFill>
+                  <pic:spPr>
+                    <a:xfrm>
+                      <a:off x="0" y="0"/>
+                      <a:ext cx="3933825" cy="5553075"/>
+                    </a:xfrm>
+                    <a:prstGeom prst="rect">
+                      <a:avLst/>
+                    </a:prstGeom>
+                  </pic:spPr>
+                </pic:pic>
+              </a:graphicData>
+            </a:graphic>
+          </wp:inline>
+        </w:drawing>
+      </w:r>
+    </w:p>
+    <w:p>
+      <w:pPr>
+        <w:pStyle w:val="Heading3"/>
+        <w:rPr>
+          <w:lang w:val="en-IE"/>
+        </w:rPr>
+      </w:pPr>
+      <w:bookmarkStart w:id="13" w:name="_Toc512589185"/>
+      <w:r>
+        <w:rPr>
+          <w:lang w:val="en-IE"/>
+        </w:rPr>
+        <w:t>App</w:t>
+      </w:r>
+      <w:bookmarkEnd w:id="13"/>
+    </w:p>
+    <w:p>
+      <w:pPr>
+        <w:rPr>
+          <w:lang w:val="en-IE"/>
+        </w:rPr>
+      </w:pPr>
+      <w:r>
+        <w:rPr>
+          <w:lang w:val="en-IE"/>
+        </w:rPr>
+        <w:t>In the source folder (</w:t>
+      </w:r>
+      <w:proofErr w:type="spellStart"/>
+      <w:r>
+        <w:rPr>
+          <w:lang w:val="en-IE"/>
+        </w:rPr>
+        <w:t>src</w:t>
+      </w:r>
+      <w:proofErr w:type="spellEnd"/>
+      <w:r>
+        <w:rPr>
+          <w:lang w:val="en-IE"/>
+        </w:rPr>
+        <w:t>/app</w:t>
+      </w:r>
+      <w:r>
+        <w:rPr>
+          <w:lang w:val="en-IE"/>
+        </w:rPr>
+        <w:t xml:space="preserve">), </w:t>
+      </w:r>
+      <w:r>
+        <w:rPr>
+          <w:lang w:val="en-IE"/>
+        </w:rPr>
+        <w:t xml:space="preserve">App.Module.ts </w:t>
+      </w:r>
+      <w:r>
+        <w:rPr>
+          <w:lang w:val="en-IE"/>
+        </w:rPr>
+        <w:t>w</w:t>
+      </w:r>
+      <w:r>
+        <w:rPr>
+          <w:lang w:val="en-IE"/>
+        </w:rPr>
+        <w:t>orks as</w:t>
+      </w:r>
+      <w:r>
+        <w:rPr>
+          <w:lang w:val="en-IE"/>
+        </w:rPr>
+        <w:t xml:space="preserve"> a way of organising your application. </w:t>
+      </w:r>
+      <w:r>
+        <w:rPr>
+          <w:lang w:val="en-IE"/>
+        </w:rPr>
+        <w:t>In your declarations you declare any components of your app, I just chose to leave that default</w:t>
+      </w:r>
+      <w:r>
+        <w:rPr>
+          <w:lang w:val="en-IE"/>
+        </w:rPr>
+        <w:t xml:space="preserve"> </w:t>
+      </w:r>
+      <w:r>
+        <w:rPr>
+          <w:lang w:val="en-IE"/>
+        </w:rPr>
+        <w:t>(I chose to lazy load the page)</w:t>
+      </w:r>
+      <w:r>
+        <w:rPr>
+          <w:lang w:val="en-IE"/>
+        </w:rPr>
+        <w:t xml:space="preserve">. After importing the Angular fire plugin at the top of page I initialise it in my imports and create a Firebase_Config file.  This is in the </w:t>
+      </w:r>
+      <w:r>
+        <w:rPr>
+          <w:lang w:val="en-IE"/>
+        </w:rPr>
+        <w:t>app</w:t>
+      </w:r>
+      <w:r>
+        <w:rPr>
+          <w:lang w:val="en-IE"/>
+        </w:rPr>
+        <w:t xml:space="preserve"> folder and contains a constant</w:t>
+      </w:r>
+      <w:r>
+        <w:rPr>
+          <w:lang w:val="en-IE"/>
+        </w:rPr>
+        <w:t xml:space="preserve"> which is how you connect your application to a firebase </w:t>
+      </w:r>
+      <w:proofErr w:type="spellStart"/>
+      <w:r>
+        <w:rPr>
+          <w:lang w:val="en-IE"/>
+        </w:rPr>
+        <w:t>realtime</w:t>
+      </w:r>
+      <w:proofErr w:type="spellEnd"/>
+      <w:r>
+        <w:rPr>
+          <w:lang w:val="en-IE"/>
+        </w:rPr>
+        <w:t xml:space="preserve"> database</w:t>
+      </w:r>
+      <w:r>
+        <w:rPr>
+          <w:lang w:val="en-IE"/>
+        </w:rPr>
+        <w:t xml:space="preserve"> which you access on the homepage of a created firebase (Add Firebase to your Web App)</w:t>
+      </w:r>
+      <w:r>
+        <w:rPr>
+          <w:lang w:val="en-IE"/>
+        </w:rPr>
+        <w:t xml:space="preserve">. </w:t>
+      </w:r>
+      <w:r>
+        <w:rPr>
+          <w:lang w:val="en-IE"/>
+        </w:rPr>
+        <w:t>Providers contain your services which allow the app to use the CRUD architecture for the reservation list</w:t>
+      </w:r>
+      <w:r>
+        <w:rPr>
+          <w:lang w:val="en-IE"/>
+        </w:rPr>
+        <w:t xml:space="preserve"> and Toast which displays messages to the user when they interact with the app</w:t>
+      </w:r>
+      <w:r>
+        <w:rPr>
+          <w:lang w:val="en-IE"/>
+        </w:rPr>
+        <w:t>lication</w:t>
+      </w:r>
+      <w:r>
+        <w:rPr>
+          <w:lang w:val="en-IE"/>
+        </w:rPr>
+        <w:t>.</w:t>
+      </w:r>
+    </w:p>
+    <w:p>
+      <w:pPr>
+        <w:pStyle w:val="Heading3"/>
+        <w:rPr>
+          <w:lang w:val="en-IE"/>
+        </w:rPr>
+      </w:pPr>
+      <w:bookmarkStart w:id="14" w:name="_Toc512589186"/>
+      <w:r>
+        <w:rPr>
+          <w:lang w:val="en-IE"/>
+        </w:rPr>
+        <w:t>Models</w:t>
+      </w:r>
+      <w:bookmarkEnd w:id="14"/>
+    </w:p>
+    <w:p>
+      <w:pPr>
+        <w:rPr>
+          <w:lang w:val="en-IE"/>
+        </w:rPr>
+      </w:pPr>
+      <w:r>
+        <w:rPr>
+          <w:lang w:val="en-IE"/>
+        </w:rPr>
+        <w:t xml:space="preserve">Next you have the </w:t>
+      </w:r>
+      <w:r>
+        <w:rPr>
+          <w:lang w:val="en-IE"/>
+        </w:rPr>
+        <w:t>model’s</w:t>
+      </w:r>
+      <w:r>
+        <w:rPr>
+          <w:lang w:val="en-IE"/>
+        </w:rPr>
+        <w:t xml:space="preserve"> folder which contain an interface model to define what a reservation will look like</w:t>
+      </w:r>
+      <w:r>
+        <w:rPr>
+          <w:lang w:val="en-IE"/>
+        </w:rPr>
+        <w:t>, what the variable types are and their names</w:t>
+      </w:r>
+      <w:r>
+        <w:rPr>
+          <w:lang w:val="en-IE"/>
+        </w:rPr>
+        <w:t xml:space="preserve">. I also created one for the calendar when trying to search between two date </w:t>
+      </w:r>
+      <w:r>
+        <w:rPr>
+          <w:lang w:val="en-IE"/>
+        </w:rPr>
+        <w:t>parameters,</w:t>
+      </w:r>
+      <w:r>
+        <w:rPr>
+          <w:lang w:val="en-IE"/>
+        </w:rPr>
+        <w:t xml:space="preserve"> but I was unable to correctly implement that</w:t>
+      </w:r>
+      <w:r>
+        <w:rPr>
+          <w:lang w:val="en-IE"/>
+        </w:rPr>
+        <w:t xml:space="preserve"> with the calendar page</w:t>
+      </w:r>
+      <w:r>
+        <w:rPr>
+          <w:lang w:val="en-IE"/>
+        </w:rPr>
+        <w:t>.</w:t>
+      </w:r>
+    </w:p>
+    <w:p>
+      <w:pPr>
+        <w:pStyle w:val="Heading3"/>
+        <w:rPr>
+          <w:lang w:val="en-IE"/>
+        </w:rPr>
+      </w:pPr>
+      <w:bookmarkStart w:id="15" w:name="_Toc512589187"/>
+      <w:r>
+        <w:rPr>
+          <w:lang w:val="en-IE"/>
+        </w:rPr>
+        <w:lastRenderedPageBreak/>
+        <w:t>Pages</w:t>
+      </w:r>
+      <w:bookmarkEnd w:id="15"/>
+    </w:p>
+    <w:p>
+      <w:pPr>
+        <w:rPr>
+          <w:lang w:val="en-IE"/>
+        </w:rPr>
+      </w:pPr>
+      <w:r>
+        <w:rPr>
+          <w:lang w:val="en-IE"/>
+        </w:rPr>
+        <w:t xml:space="preserve">Below this in the app/pages folder contains the application main files for the home page, add or edit reservation and show calendar. Each page contains a html, typescript, SCCS and module file. The SCSS works </w:t>
+      </w:r>
+      <w:r>
+        <w:rPr>
+          <w:lang w:val="en-IE"/>
+        </w:rPr>
+        <w:t>like</w:t>
+      </w:r>
+      <w:r>
+        <w:rPr>
+          <w:lang w:val="en-IE"/>
+        </w:rPr>
+        <w:t xml:space="preserve"> </w:t>
+      </w:r>
+      <w:r>
+        <w:rPr>
+          <w:lang w:val="en-IE"/>
+        </w:rPr>
+        <w:t>CSS</w:t>
+      </w:r>
+      <w:bookmarkStart w:id="16" w:name="_GoBack"/>
+      <w:bookmarkEnd w:id="16"/>
+      <w:r>
+        <w:rPr>
+          <w:lang w:val="en-IE"/>
+        </w:rPr>
+        <w:t xml:space="preserve"> files as it allows the user put style on their pages, I left this until the end and regrettably used very little styling. </w:t>
+      </w:r>
+      <w:r>
+        <w:rPr>
+          <w:lang w:val="en-IE"/>
+        </w:rPr>
+        <w:t xml:space="preserve">The html contains ion- content which is the content of the page this can be labels or using the </w:t>
+      </w:r>
+      <w:proofErr w:type="spellStart"/>
+      <w:r>
+        <w:rPr>
+          <w:lang w:val="en-IE"/>
+        </w:rPr>
+        <w:t>ngModel</w:t>
+      </w:r>
+      <w:proofErr w:type="spellEnd"/>
+      <w:r>
+        <w:rPr>
+          <w:lang w:val="en-IE"/>
+        </w:rPr>
+        <w:t xml:space="preserve"> </w:t>
+      </w:r>
+      <w:r>
+        <w:rPr>
+          <w:lang w:val="en-IE"/>
+        </w:rPr>
+        <w:t xml:space="preserve">to </w:t>
+      </w:r>
+      <w:r>
+        <w:rPr>
+          <w:lang w:val="en-IE"/>
+        </w:rPr>
+        <w:t>communicate with the models created previously</w:t>
+      </w:r>
+      <w:r>
+        <w:rPr>
+          <w:lang w:val="en-IE"/>
+        </w:rPr>
+        <w:t xml:space="preserve"> created</w:t>
+      </w:r>
+      <w:r>
+        <w:rPr>
+          <w:lang w:val="en-IE"/>
+        </w:rPr>
+        <w:t xml:space="preserve"> </w:t>
+      </w:r>
+      <w:r>
+        <w:rPr>
+          <w:lang w:val="en-IE"/>
+        </w:rPr>
+        <w:t>and binds it to the value on the html page.</w:t>
+      </w:r>
+      <w:r>
+        <w:rPr>
+          <w:lang w:val="en-IE"/>
+        </w:rPr>
+        <w:t xml:space="preserve"> The .</w:t>
+      </w:r>
+      <w:proofErr w:type="spellStart"/>
+      <w:r>
+        <w:rPr>
+          <w:lang w:val="en-IE"/>
+        </w:rPr>
+        <w:t>ts</w:t>
+      </w:r>
+      <w:proofErr w:type="spellEnd"/>
+      <w:r>
+        <w:rPr>
+          <w:lang w:val="en-IE"/>
+        </w:rPr>
+        <w:t xml:space="preserve"> or Typescript file creat</w:t>
+      </w:r>
+      <w:r>
+        <w:rPr>
+          <w:lang w:val="en-IE"/>
+        </w:rPr>
+        <w:t>e</w:t>
+      </w:r>
+      <w:r>
+        <w:rPr>
+          <w:lang w:val="en-IE"/>
+        </w:rPr>
+        <w:t>s a version of your model to use in the page. E.g. reservation: Reservation is a new reservation based off the Reservation Model template and you can set the default values</w:t>
+      </w:r>
+      <w:r>
+        <w:rPr>
+          <w:lang w:val="en-IE"/>
+        </w:rPr>
+        <w:t xml:space="preserve"> to undefined</w:t>
+      </w:r>
+      <w:r>
+        <w:rPr>
+          <w:lang w:val="en-IE"/>
+        </w:rPr>
+        <w:t xml:space="preserve">. </w:t>
+      </w:r>
+    </w:p>
+    <w:p>
+      <w:pPr>
+        <w:pStyle w:val="Heading3"/>
+        <w:rPr>
+          <w:lang w:val="en-IE"/>
+        </w:rPr>
+      </w:pPr>
+      <w:bookmarkStart w:id="17" w:name="_Toc512589188"/>
+      <w:r>
+        <w:rPr>
+          <w:lang w:val="en-IE"/>
+        </w:rPr>
+        <w:t>Services</w:t>
+      </w:r>
+      <w:bookmarkEnd w:id="17"/>
+    </w:p>
+    <w:p>
+      <w:pPr>
+        <w:rPr>
+          <w:lang w:val="en-IE"/>
+        </w:rPr>
+      </w:pPr>
+      <w:r>
+        <w:rPr>
+          <w:lang w:val="en-IE"/>
+        </w:rPr>
+        <w:t xml:space="preserve">I use these to inject angular fire database into the application </w:t>
+      </w:r>
+      <w:r>
+        <w:rPr>
+          <w:lang w:val="en-IE"/>
+        </w:rPr>
+        <w:t xml:space="preserve">using the constructor, </w:t>
+      </w:r>
+      <w:r>
+        <w:rPr>
+          <w:lang w:val="en-IE"/>
+        </w:rPr>
+        <w:t xml:space="preserve">you create a reference to tell </w:t>
+      </w:r>
+      <w:proofErr w:type="spellStart"/>
+      <w:r>
+        <w:rPr>
+          <w:lang w:val="en-IE"/>
+        </w:rPr>
+        <w:t>AngularFire</w:t>
+      </w:r>
+      <w:proofErr w:type="spellEnd"/>
+      <w:r>
+        <w:rPr>
+          <w:lang w:val="en-IE"/>
+        </w:rPr>
+        <w:t xml:space="preserve"> which part of the firebase you want to </w:t>
+      </w:r>
+      <w:r>
+        <w:rPr>
+          <w:lang w:val="en-IE"/>
+        </w:rPr>
+        <w:t>reference (‘reservation-list’)</w:t>
+      </w:r>
+      <w:r>
+        <w:rPr>
+          <w:lang w:val="en-IE"/>
+        </w:rPr>
+        <w:t xml:space="preserve">. </w:t>
+      </w:r>
+      <w:r>
+        <w:rPr>
+          <w:lang w:val="en-IE"/>
+        </w:rPr>
+        <w:t xml:space="preserve"> </w:t>
+      </w:r>
+      <w:r>
+        <w:rPr>
+          <w:lang w:val="en-IE"/>
+        </w:rPr>
+        <w:t>We then make this reference from the model equal to the type</w:t>
+      </w:r>
+      <w:r>
+        <w:rPr>
+          <w:lang w:val="en-IE"/>
+        </w:rPr>
+        <w:t xml:space="preserve"> model &lt;Reservation&gt;.</w:t>
+      </w:r>
+      <w:r>
+        <w:rPr>
+          <w:lang w:val="en-IE"/>
+        </w:rPr>
+        <w:t xml:space="preserve"> This makes sure what is written to the database is a type of reservation.</w:t>
+      </w:r>
+      <w:r>
+        <w:rPr>
+          <w:lang w:val="en-IE"/>
+        </w:rPr>
+        <w:t xml:space="preserve"> </w:t>
+      </w:r>
     </w:p>
     <w:p>
       <w:pPr>
@@ -1873,16 +3999,23 @@
           <w:lang w:val="en-IE"/>
         </w:rPr>
       </w:pPr>
-      <w:bookmarkStart w:id="7" w:name="_Toc512526444"/>
-      <w:bookmarkStart w:id="8" w:name="_Toc512530656"/>
-      <w:r>
-        <w:rPr>
-          <w:lang w:val="en-IE"/>
-        </w:rPr>
-        <w:t>Architecture of the Solution</w:t>
-      </w:r>
-      <w:bookmarkEnd w:id="7"/>
-      <w:bookmarkEnd w:id="8"/>
+      <w:bookmarkStart w:id="18" w:name="_Toc512589189"/>
+      <w:r>
+        <w:rPr>
+          <w:lang w:val="en-IE"/>
+        </w:rPr>
+        <w:t>Design Methodology</w:t>
+      </w:r>
+      <w:bookmarkEnd w:id="12"/>
+      <w:bookmarkEnd w:id="18"/>
+    </w:p>
+    <w:p>
+      <w:pPr>
+        <w:rPr>
+          <w:lang w:val="en-IE"/>
+        </w:rPr>
+      </w:pPr>
+      <w:bookmarkStart w:id="19" w:name="_Toc512526446"/>
     </w:p>
     <w:p>
       <w:pPr>
@@ -1891,117 +4024,1252 @@
           <w:lang w:val="en-IE"/>
         </w:rPr>
       </w:pPr>
-      <w:bookmarkStart w:id="9" w:name="_Toc512526445"/>
-      <w:bookmarkStart w:id="10" w:name="_Toc512530657"/>
-      <w:r>
-        <w:rPr>
-          <w:lang w:val="en-IE"/>
-        </w:rPr>
-        <w:t>Design Methodology</w:t>
-      </w:r>
-      <w:bookmarkEnd w:id="9"/>
-      <w:bookmarkEnd w:id="10"/>
-    </w:p>
-    <w:p>
-      <w:pPr>
-        <w:pStyle w:val="Heading1"/>
-        <w:rPr>
-          <w:lang w:val="en-IE"/>
-        </w:rPr>
-      </w:pPr>
-      <w:bookmarkStart w:id="11" w:name="_Toc512526446"/>
-      <w:bookmarkStart w:id="12" w:name="_Toc512530658"/>
+      <w:bookmarkStart w:id="20" w:name="_Toc512589190"/>
       <w:r>
         <w:rPr>
           <w:lang w:val="en-IE"/>
         </w:rPr>
         <w:t>Features of the Implementation</w:t>
-      </w:r>
-      <w:bookmarkEnd w:id="11"/>
-      <w:bookmarkEnd w:id="12"/>
-    </w:p>
-    <w:p>
-      <w:pPr>
-        <w:pStyle w:val="Heading1"/>
-        <w:rPr>
-          <w:lang w:val="en-IE"/>
-        </w:rPr>
-      </w:pPr>
-      <w:bookmarkStart w:id="13" w:name="_Toc512526447"/>
-      <w:bookmarkStart w:id="14" w:name="_Toc512530659"/>
-      <w:r>
-        <w:rPr>
-          <w:lang w:val="en-IE"/>
-        </w:rPr>
-        <w:t>Limitations</w:t>
-      </w:r>
-      <w:bookmarkEnd w:id="13"/>
-      <w:bookmarkEnd w:id="14"/>
-    </w:p>
-    <w:p>
-      <w:pPr>
-        <w:pStyle w:val="Heading1"/>
-        <w:rPr>
-          <w:lang w:val="en-IE"/>
-        </w:rPr>
-      </w:pPr>
-      <w:bookmarkStart w:id="15" w:name="_Toc512526448"/>
-      <w:bookmarkStart w:id="16" w:name="_Toc512530660"/>
-      <w:r>
-        <w:rPr>
-          <w:lang w:val="en-IE"/>
-        </w:rPr>
-        <w:t>Known Bugs</w:t>
-      </w:r>
-      <w:bookmarkEnd w:id="15"/>
-      <w:bookmarkEnd w:id="16"/>
-    </w:p>
-    <w:p>
-      <w:pPr>
-        <w:pStyle w:val="Heading1"/>
-        <w:rPr>
-          <w:lang w:val="en-IE"/>
-        </w:rPr>
-      </w:pPr>
-      <w:bookmarkStart w:id="17" w:name="_Toc512526449"/>
-      <w:bookmarkStart w:id="18" w:name="_Toc512530661"/>
-      <w:r>
-        <w:rPr>
-          <w:lang w:val="en-IE"/>
-        </w:rPr>
-        <w:t>Recommendations for Future Development</w:t>
-      </w:r>
-      <w:bookmarkEnd w:id="17"/>
-      <w:bookmarkEnd w:id="18"/>
-    </w:p>
-    <w:p>
-      <w:pPr>
-        <w:pStyle w:val="Heading1"/>
-        <w:rPr>
-          <w:lang w:val="en-IE"/>
-        </w:rPr>
-      </w:pPr>
-      <w:bookmarkStart w:id="19" w:name="_Toc512526450"/>
-      <w:bookmarkStart w:id="20" w:name="_Toc512530662"/>
-      <w:r>
-        <w:rPr>
-          <w:lang w:val="en-IE"/>
-        </w:rPr>
-        <w:t>Conclusions</w:t>
       </w:r>
       <w:bookmarkEnd w:id="19"/>
       <w:bookmarkEnd w:id="20"/>
     </w:p>
     <w:p>
       <w:pPr>
+        <w:rPr>
+          <w:lang w:val="en-IE"/>
+        </w:rPr>
+      </w:pPr>
+      <w:bookmarkStart w:id="21" w:name="_Toc512526447"/>
+      <w:r>
+        <w:rPr>
+          <w:lang w:val="en-IE"/>
+        </w:rPr>
+        <w:t>CRUD</w:t>
+      </w:r>
+    </w:p>
+    <w:p>
+      <w:pPr>
         <w:pStyle w:val="Heading1"/>
         <w:rPr>
-          <w:rFonts w:eastAsia="Times New Roman"/>
-          <w:lang w:eastAsia="en-GB"/>
-        </w:rPr>
-      </w:pPr>
+          <w:lang w:val="en-IE"/>
+        </w:rPr>
+      </w:pPr>
+      <w:bookmarkStart w:id="22" w:name="_Toc512589191"/>
+      <w:r>
+        <w:rPr>
+          <w:lang w:val="en-IE"/>
+        </w:rPr>
+        <w:t>Limitations</w:t>
+      </w:r>
+      <w:bookmarkEnd w:id="21"/>
+      <w:bookmarkEnd w:id="22"/>
+    </w:p>
+    <w:p>
+      <w:pPr>
+        <w:pStyle w:val="Heading1"/>
+        <w:rPr>
+          <w:lang w:val="en-IE"/>
+        </w:rPr>
+      </w:pPr>
+      <w:bookmarkStart w:id="23" w:name="_Toc512526448"/>
+    </w:p>
+    <w:p>
+      <w:pPr>
+        <w:pStyle w:val="Heading1"/>
+        <w:rPr>
+          <w:lang w:val="en-IE"/>
+        </w:rPr>
+      </w:pPr>
+      <w:bookmarkStart w:id="24" w:name="_Toc512589192"/>
+      <w:r>
+        <w:rPr>
+          <w:lang w:val="en-IE"/>
+        </w:rPr>
+        <w:t>Known Bugs</w:t>
+      </w:r>
+      <w:bookmarkEnd w:id="23"/>
+      <w:bookmarkEnd w:id="24"/>
+    </w:p>
+    <w:p>
+      <w:pPr>
+        <w:pStyle w:val="Heading1"/>
+        <w:rPr>
+          <w:lang w:val="en-IE"/>
+        </w:rPr>
+      </w:pPr>
+      <w:bookmarkStart w:id="25" w:name="_Toc512526449"/>
+    </w:p>
+    <w:p>
+      <w:pPr>
+        <w:pStyle w:val="Heading1"/>
+        <w:rPr>
+          <w:lang w:val="en-IE"/>
+        </w:rPr>
+      </w:pPr>
+      <w:bookmarkStart w:id="26" w:name="_Toc512589193"/>
+      <w:r>
+        <w:rPr>
+          <w:lang w:val="en-IE"/>
+        </w:rPr>
+        <w:t>Recommendations for Future Development</w:t>
+      </w:r>
+      <w:bookmarkEnd w:id="25"/>
+      <w:bookmarkEnd w:id="26"/>
+    </w:p>
+    <w:p>
+      <w:pPr>
+        <w:rPr>
+          <w:sz w:val="24"/>
+          <w:lang w:val="en-IE"/>
+        </w:rPr>
+      </w:pPr>
+      <w:r>
+        <w:rPr>
+          <w:sz w:val="24"/>
+          <w:lang w:val="en-IE"/>
+        </w:rPr>
+        <w:t xml:space="preserve">As seen in the introduction of this document I initially had grander plans for this project but a lack of knowledge and skill lead to me having to slowly pare back on the ambition of the project once I hit a wall in how I would display the data written to firebase. This was a constant issue from the moment I had a CRUD system working on the application. </w:t>
+      </w:r>
+    </w:p>
+    <w:p>
+      <w:pPr>
+        <w:rPr>
+          <w:sz w:val="24"/>
+          <w:lang w:val="en-IE"/>
+        </w:rPr>
+      </w:pPr>
+      <w:bookmarkStart w:id="27" w:name="_Toc512526450"/>
+      <w:r>
+        <w:rPr>
+          <w:sz w:val="24"/>
+          <w:lang w:val="en-IE"/>
+        </w:rPr>
+        <w:t>At first</w:t>
+      </w:r>
+      <w:r>
+        <w:rPr>
+          <w:sz w:val="24"/>
+          <w:lang w:val="en-IE"/>
+        </w:rPr>
+        <w:t>,</w:t>
+      </w:r>
+      <w:r>
+        <w:rPr>
+          <w:sz w:val="24"/>
+          <w:lang w:val="en-IE"/>
+        </w:rPr>
+        <w:t xml:space="preserve"> </w:t>
+      </w:r>
+      <w:r>
+        <w:rPr>
+          <w:sz w:val="24"/>
+          <w:lang w:val="en-IE"/>
+        </w:rPr>
+        <w:t>I would have liked to have integrated a calendar in one of the button links in the to</w:t>
+      </w:r>
+      <w:r>
+        <w:rPr>
+          <w:sz w:val="24"/>
+          <w:lang w:val="en-IE"/>
+        </w:rPr>
+        <w:t>p left</w:t>
+      </w:r>
+      <w:r>
+        <w:rPr>
+          <w:sz w:val="24"/>
+          <w:lang w:val="en-IE"/>
+        </w:rPr>
+        <w:t xml:space="preserve"> corner. The calendar would have displayed a week format with a timetable that shows the timetable for the days with separate </w:t>
+      </w:r>
+      <w:r>
+        <w:rPr>
+          <w:sz w:val="24"/>
+          <w:lang w:val="en-IE"/>
+        </w:rPr>
+        <w:t>hour slot during the day that displays the appointment and who</w:t>
+      </w:r>
+      <w:r>
+        <w:rPr>
+          <w:sz w:val="24"/>
+          <w:lang w:val="en-IE"/>
+        </w:rPr>
+        <w:t xml:space="preserve"> is booked into that time.</w:t>
+      </w:r>
+      <w:r>
+        <w:rPr>
+          <w:sz w:val="24"/>
+          <w:lang w:val="en-IE"/>
+        </w:rPr>
+        <w:t xml:space="preserve"> I was unable to implement this as I could not get the calendar to display in the format I wanted to implement. </w:t>
+      </w:r>
+      <w:r>
+        <w:rPr>
+          <w:sz w:val="24"/>
+          <w:lang w:val="en-IE"/>
+        </w:rPr>
+        <w:t xml:space="preserve"> </w:t>
+      </w:r>
+      <w:r>
+        <w:rPr>
+          <w:sz w:val="24"/>
+          <w:lang w:val="en-IE"/>
+        </w:rPr>
+        <w:t xml:space="preserve"> </w:t>
+      </w:r>
+      <w:r>
+        <w:rPr>
+          <w:sz w:val="24"/>
+          <w:lang w:val="en-IE"/>
+        </w:rPr>
+        <w:t xml:space="preserve">I would get the headers of the calendar but not the underlying hour slots to differentiate the appointments. I’m sure this is possible to do but I was unable to integrate it into my Ionic 3 reservation application. I’m sure it is possible, but I panicked and quickly had to abandon it once </w:t>
+      </w:r>
+      <w:r>
+        <w:rPr>
+          <w:sz w:val="24"/>
+          <w:lang w:val="en-IE"/>
+        </w:rPr>
+        <w:t>I</w:t>
+      </w:r>
+      <w:r>
+        <w:rPr>
+          <w:sz w:val="24"/>
+          <w:lang w:val="en-IE"/>
+        </w:rPr>
+        <w:t xml:space="preserve"> could not get it to work correctly.</w:t>
+      </w:r>
+    </w:p>
+    <w:p>
+      <w:pPr>
+        <w:rPr>
+          <w:sz w:val="24"/>
+          <w:lang w:val="en-IE"/>
+        </w:rPr>
+      </w:pPr>
+      <w:r>
+        <w:rPr>
+          <w:sz w:val="24"/>
+          <w:lang w:val="en-IE"/>
+        </w:rPr>
+        <w:lastRenderedPageBreak/>
+        <w:t>I also tried to create a search between two date parameters to f</w:t>
+      </w:r>
+      <w:r>
+        <w:rPr>
+          <w:sz w:val="24"/>
+          <w:lang w:val="en-IE"/>
+        </w:rPr>
+        <w:t>ind appointments booked between those dates</w:t>
+      </w:r>
+      <w:r>
+        <w:rPr>
+          <w:sz w:val="24"/>
+          <w:lang w:val="en-IE"/>
+        </w:rPr>
+        <w:t xml:space="preserve"> with the use of a search method and a button</w:t>
+      </w:r>
+      <w:r>
+        <w:rPr>
+          <w:sz w:val="24"/>
+          <w:lang w:val="en-IE"/>
+        </w:rPr>
+        <w:t xml:space="preserve">. </w:t>
+      </w:r>
+      <w:r>
+        <w:rPr>
+          <w:sz w:val="24"/>
+          <w:lang w:val="en-IE"/>
+        </w:rPr>
+        <w:t>I was unable to get this function working and bringing back the dates in a correct order.</w:t>
+      </w:r>
+      <w:r>
+        <w:rPr>
+          <w:sz w:val="24"/>
+          <w:lang w:val="en-IE"/>
+        </w:rPr>
+        <w:t xml:space="preserve"> </w:t>
+      </w:r>
+      <w:r>
+        <w:rPr>
+          <w:sz w:val="24"/>
+          <w:lang w:val="en-IE"/>
+        </w:rPr>
+        <w:t>Both</w:t>
+      </w:r>
+      <w:r>
+        <w:rPr>
+          <w:sz w:val="24"/>
+          <w:lang w:val="en-IE"/>
+        </w:rPr>
+        <w:t xml:space="preserve"> are more organised and aesthetically pleasing display formats than the display I had to end up using.</w:t>
+      </w:r>
+      <w:r>
+        <w:rPr>
+          <w:sz w:val="24"/>
+          <w:lang w:val="en-IE"/>
+        </w:rPr>
+        <w:t xml:space="preserve"> </w:t>
+      </w:r>
+      <w:r>
+        <w:rPr>
+          <w:sz w:val="24"/>
+          <w:lang w:val="en-IE"/>
+        </w:rPr>
+        <w:t>I</w:t>
+      </w:r>
+      <w:r>
+        <w:rPr>
+          <w:sz w:val="24"/>
+          <w:lang w:val="en-IE"/>
+        </w:rPr>
+        <w:t xml:space="preserve">f I had to make any changes to build upon </w:t>
+      </w:r>
+      <w:r>
+        <w:rPr>
+          <w:sz w:val="24"/>
+          <w:lang w:val="en-IE"/>
+        </w:rPr>
+        <w:t>the current display</w:t>
+      </w:r>
+      <w:r>
+        <w:rPr>
+          <w:sz w:val="24"/>
+          <w:lang w:val="en-IE"/>
+        </w:rPr>
+        <w:t xml:space="preserve"> I would prefer to display the appointments</w:t>
+      </w:r>
+      <w:r>
+        <w:rPr>
+          <w:sz w:val="24"/>
+          <w:lang w:val="en-IE"/>
+        </w:rPr>
+        <w:t xml:space="preserve"> in a different format</w:t>
+      </w:r>
+      <w:r>
+        <w:rPr>
+          <w:sz w:val="24"/>
+          <w:lang w:val="en-IE"/>
+        </w:rPr>
+        <w:t>.</w:t>
+      </w:r>
+    </w:p>
+    <w:p>
+      <w:pPr>
+        <w:rPr>
+          <w:sz w:val="24"/>
+          <w:lang w:val="en-IE"/>
+        </w:rPr>
+      </w:pPr>
+      <w:r>
+        <w:rPr>
+          <w:sz w:val="24"/>
+          <w:lang w:val="en-IE"/>
+        </w:rPr>
+        <w:t xml:space="preserve">If I had time at the end of the project I wanted </w:t>
+      </w:r>
+      <w:r>
+        <w:rPr>
+          <w:sz w:val="24"/>
+          <w:lang w:val="en-IE"/>
+        </w:rPr>
+        <w:t xml:space="preserve">to create </w:t>
+      </w:r>
+      <w:r>
+        <w:rPr>
+          <w:sz w:val="24"/>
+          <w:lang w:val="en-IE"/>
+        </w:rPr>
+        <w:t>a separate login for a customer who can view appointments a</w:t>
+      </w:r>
+      <w:r>
+        <w:rPr>
+          <w:sz w:val="24"/>
+          <w:lang w:val="en-IE"/>
+        </w:rPr>
+        <w:t xml:space="preserve">nd see where there was space to book an appointment. Then as a business you can log in to view their appointments or delete/update appointments.  </w:t>
+      </w:r>
+    </w:p>
+    <w:p>
+      <w:pPr>
+        <w:pStyle w:val="Heading1"/>
+        <w:rPr>
+          <w:lang w:val="en-IE"/>
+        </w:rPr>
+      </w:pPr>
+      <w:bookmarkStart w:id="28" w:name="_Toc512589194"/>
+      <w:r>
+        <w:rPr>
+          <w:lang w:val="en-IE"/>
+        </w:rPr>
+        <w:t>Conclusions</w:t>
+      </w:r>
+      <w:bookmarkEnd w:id="27"/>
+      <w:bookmarkEnd w:id="28"/>
+    </w:p>
+    <w:p>
+      <w:pPr>
+        <w:rPr>
+          <w:lang w:val="en-IE"/>
+        </w:rPr>
+      </w:pPr>
+    </w:p>
+    <w:p>
+      <w:pPr>
+        <w:pStyle w:val="Heading1"/>
+        <w:rPr>
+          <w:lang w:val="en-IE"/>
+        </w:rPr>
+      </w:pPr>
+      <w:bookmarkStart w:id="29" w:name="_Toc512589195"/>
+      <w:r>
+        <w:rPr>
+          <w:lang w:val="en-IE"/>
+        </w:rPr>
+        <w:t>Appendix</w:t>
+      </w:r>
+      <w:bookmarkEnd w:id="29"/>
+    </w:p>
+    <w:p>
+      <w:pPr>
+        <w:rPr>
+          <w:lang w:eastAsia="en-GB"/>
+        </w:rPr>
+      </w:pPr>
+      <w:r>
+        <w:rPr>
+          <w:lang w:eastAsia="en-GB"/>
+        </w:rPr>
+        <w:t xml:space="preserve">Firebase: </w:t>
+      </w:r>
+      <w:hyperlink r:id="rId15" w:history="1">
+        <w:r>
+          <w:rPr>
+            <w:rStyle w:val="Hyperlink"/>
+            <w:lang w:eastAsia="en-GB"/>
+          </w:rPr>
+          <w:t>https://console.firebase.google.com/u/0/project/fir-project18/overview</w:t>
+        </w:r>
+      </w:hyperlink>
+    </w:p>
+    <w:p>
+      <w:pPr>
+        <w:rPr>
+          <w:lang w:eastAsia="en-GB"/>
+        </w:rPr>
+      </w:pPr>
+      <w:r>
+        <w:rPr>
+          <w:lang w:eastAsia="en-GB"/>
+        </w:rPr>
+        <w:t xml:space="preserve">Update </w:t>
+      </w:r>
+      <w:r>
+        <w:rPr>
+          <w:lang w:eastAsia="en-GB"/>
+        </w:rPr>
+        <w:t>n</w:t>
+      </w:r>
+      <w:r>
+        <w:rPr>
+          <w:lang w:eastAsia="en-GB"/>
+        </w:rPr>
+        <w:t xml:space="preserve">pm: </w:t>
+      </w:r>
+      <w:hyperlink r:id="rId16" w:history="1">
+        <w:r>
+          <w:rPr>
+            <w:rStyle w:val="Hyperlink"/>
+            <w:lang w:eastAsia="en-GB"/>
+          </w:rPr>
+          <w:t>https://stackoverflow.com/questions/18412129/how-can-i-update-npm-on-windows/27464115</w:t>
+        </w:r>
+      </w:hyperlink>
+    </w:p>
+    <w:p>
+      <w:pPr>
+        <w:rPr>
+          <w:lang w:eastAsia="en-GB"/>
+        </w:rPr>
+      </w:pPr>
+      <w:r>
+        <w:rPr>
+          <w:lang w:eastAsia="en-GB"/>
+        </w:rPr>
+        <w:t xml:space="preserve">Update Cordova: </w:t>
+      </w:r>
+      <w:hyperlink r:id="rId17" w:anchor="updating-cordova" w:history="1">
+        <w:r>
+          <w:rPr>
+            <w:rStyle w:val="Hyperlink"/>
+            <w:lang w:eastAsia="en-GB"/>
+          </w:rPr>
+          <w:t>https://cordova.apache.org/docs/en/3.1.0/guide/cli/index.html#updating-cordova</w:t>
+        </w:r>
+      </w:hyperlink>
+    </w:p>
+    <w:p>
+      <w:pPr>
+        <w:rPr>
+          <w:lang w:eastAsia="en-GB"/>
+        </w:rPr>
+      </w:pPr>
+      <w:r>
+        <w:rPr>
+          <w:lang w:eastAsia="en-GB"/>
+        </w:rPr>
+        <w:t xml:space="preserve">Uninstall Ionic: </w:t>
+      </w:r>
+      <w:hyperlink r:id="rId18" w:history="1">
+        <w:r>
+          <w:rPr>
+            <w:rStyle w:val="Hyperlink"/>
+            <w:lang w:eastAsia="en-GB"/>
+          </w:rPr>
+          <w:t>https://forum.ionicframework.com/t/uninstall-ionic/96968/3</w:t>
+        </w:r>
+      </w:hyperlink>
+    </w:p>
+    <w:p>
+      <w:pPr>
+        <w:rPr>
+          <w:lang w:eastAsia="en-GB"/>
+        </w:rPr>
+      </w:pPr>
+      <w:r>
+        <w:rPr>
+          <w:lang w:eastAsia="en-GB"/>
+        </w:rPr>
+        <w:t xml:space="preserve">Ionic starter: </w:t>
+      </w:r>
+      <w:hyperlink r:id="rId19" w:history="1">
+        <w:r>
+          <w:rPr>
+            <w:rStyle w:val="Hyperlink"/>
+            <w:lang w:eastAsia="en-GB"/>
+          </w:rPr>
+          <w:t>https://ionicframework.com/getting-started/</w:t>
+        </w:r>
+      </w:hyperlink>
+    </w:p>
+    <w:p>
+      <w:pPr>
+        <w:rPr>
+          <w:lang w:eastAsia="en-GB"/>
+        </w:rPr>
+      </w:pPr>
+      <w:r>
+        <w:rPr>
+          <w:lang w:eastAsia="en-GB"/>
+        </w:rPr>
+        <w:t xml:space="preserve">Ionic 3 Firebase: </w:t>
+      </w:r>
+      <w:hyperlink r:id="rId20" w:history="1">
+        <w:r>
+          <w:rPr>
+            <w:rStyle w:val="Hyperlink"/>
+            <w:lang w:eastAsia="en-GB"/>
+          </w:rPr>
+          <w:t>https://blog.paulhalliday.io/2017/07/06/firebase-cloud-functions-with-ionic-3/</w:t>
+        </w:r>
+      </w:hyperlink>
+    </w:p>
+    <w:p>
+      <w:pPr>
+        <w:rPr>
+          <w:lang w:eastAsia="en-GB"/>
+        </w:rPr>
+      </w:pPr>
+      <w:r>
+        <w:rPr>
+          <w:lang w:eastAsia="en-GB"/>
+        </w:rPr>
+        <w:t xml:space="preserve">Fetch server data: </w:t>
+      </w:r>
+      <w:hyperlink r:id="rId21" w:history="1">
+        <w:r>
+          <w:rPr>
+            <w:rStyle w:val="Hyperlink"/>
+            <w:lang w:eastAsia="en-GB"/>
+          </w:rPr>
+          <w:t>https://www.joshmorony.com/using-http-to-fetch-remote-data-from-a-server-in-ionic-2/</w:t>
+        </w:r>
+      </w:hyperlink>
+    </w:p>
+    <w:p>
+      <w:pPr>
+        <w:rPr>
+          <w:lang w:eastAsia="en-GB"/>
+        </w:rPr>
+      </w:pPr>
+      <w:r>
+        <w:rPr>
+          <w:lang w:eastAsia="en-GB"/>
+        </w:rPr>
+        <w:t xml:space="preserve">Ionic 3 Integrate firebase: </w:t>
+      </w:r>
+      <w:hyperlink r:id="rId22" w:history="1">
+        <w:r>
+          <w:rPr>
+            <w:rStyle w:val="Hyperlink"/>
+            <w:lang w:eastAsia="en-GB"/>
+          </w:rPr>
+          <w:t>https://www.youtube.com/watch?v=LHDfRCyApP4</w:t>
+        </w:r>
+      </w:hyperlink>
+    </w:p>
+    <w:p>
+      <w:pPr>
+        <w:rPr>
+          <w:lang w:eastAsia="en-GB"/>
+        </w:rPr>
+      </w:pPr>
+      <w:r>
+        <w:rPr>
+          <w:lang w:eastAsia="en-GB"/>
+        </w:rPr>
+        <w:t xml:space="preserve">Import AngularJS: </w:t>
+      </w:r>
+      <w:hyperlink r:id="rId23" w:history="1">
+        <w:r>
+          <w:rPr>
+            <w:rStyle w:val="Hyperlink"/>
+            <w:lang w:eastAsia="en-GB"/>
+          </w:rPr>
+          <w:t>https://stackoverflow.com/questions/42714284/how-to-import-angular-httpmodule-to-the-root-ngmodule</w:t>
+        </w:r>
+      </w:hyperlink>
+    </w:p>
+    <w:p>
+      <w:pPr>
+        <w:rPr>
+          <w:lang w:eastAsia="en-GB"/>
+        </w:rPr>
+      </w:pPr>
+      <w:r>
+        <w:rPr>
+          <w:lang w:eastAsia="en-GB"/>
+        </w:rPr>
+        <w:t xml:space="preserve">Ionic research: </w:t>
+      </w:r>
+      <w:hyperlink r:id="rId24" w:history="1">
+        <w:r>
+          <w:rPr>
+            <w:rStyle w:val="Hyperlink"/>
+            <w:lang w:eastAsia="en-GB"/>
+          </w:rPr>
+          <w:t>http://masteringionic.com/blog/2016-12-15-using-php-and-mysql-with-ionic/</w:t>
+        </w:r>
+      </w:hyperlink>
+    </w:p>
+    <w:p>
+      <w:pPr>
+        <w:rPr>
+          <w:lang w:eastAsia="en-GB"/>
+        </w:rPr>
+      </w:pPr>
+      <w:r>
+        <w:rPr>
+          <w:lang w:eastAsia="en-GB"/>
+        </w:rPr>
+        <w:t xml:space="preserve">Ionic firebase: </w:t>
+      </w:r>
+      <w:hyperlink r:id="rId25" w:history="1">
+        <w:r>
+          <w:rPr>
+            <w:rStyle w:val="Hyperlink"/>
+            <w:lang w:eastAsia="en-GB"/>
+          </w:rPr>
+          <w:t>https://www.pluralsight.com/guides/ionic-2-and-firebase</w:t>
+        </w:r>
+      </w:hyperlink>
+    </w:p>
+    <w:p>
+      <w:pPr>
+        <w:rPr>
+          <w:lang w:eastAsia="en-GB"/>
+        </w:rPr>
+      </w:pPr>
+      <w:r>
+        <w:rPr>
+          <w:lang w:eastAsia="en-GB"/>
+        </w:rPr>
+        <w:t xml:space="preserve">Ionic Issue: </w:t>
+      </w:r>
+      <w:hyperlink r:id="rId26" w:history="1">
+        <w:r>
+          <w:rPr>
+            <w:rStyle w:val="Hyperlink"/>
+            <w:lang w:eastAsia="en-GB"/>
+          </w:rPr>
+          <w:t>https://forum.ionicframework.com/t/ionic-start-fails-due-to-missing-ionic-angular-module/116946/10</w:t>
+        </w:r>
+      </w:hyperlink>
+    </w:p>
+    <w:p>
+      <w:pPr>
+        <w:rPr>
+          <w:lang w:eastAsia="en-GB"/>
+        </w:rPr>
+      </w:pPr>
+      <w:r>
+        <w:rPr>
+          <w:lang w:eastAsia="en-GB"/>
+        </w:rPr>
+        <w:t>Paul Hal</w:t>
+      </w:r>
+      <w:r>
+        <w:rPr>
+          <w:lang w:eastAsia="en-GB"/>
+        </w:rPr>
+        <w:t>li</w:t>
+      </w:r>
+      <w:r>
+        <w:rPr>
+          <w:lang w:eastAsia="en-GB"/>
+        </w:rPr>
+        <w:t xml:space="preserve">day: </w:t>
+      </w:r>
+      <w:hyperlink r:id="rId27" w:history="1">
+        <w:r>
+          <w:rPr>
+            <w:rStyle w:val="Hyperlink"/>
+            <w:lang w:eastAsia="en-GB"/>
+          </w:rPr>
+          <w:t>https://www.youtube.com/channel/UCYJ9O6X1oFt7YGXpfRwrcWg/videos</w:t>
+        </w:r>
+      </w:hyperlink>
+    </w:p>
+    <w:p>
+      <w:pPr>
+        <w:rPr>
+          <w:lang w:eastAsia="en-GB"/>
+        </w:rPr>
+      </w:pPr>
+      <w:r>
+        <w:rPr>
+          <w:lang w:eastAsia="en-GB"/>
+        </w:rPr>
+        <w:t xml:space="preserve">Ionic DateTime: </w:t>
+      </w:r>
+      <w:hyperlink r:id="rId28" w:history="1">
+        <w:r>
+          <w:rPr>
+            <w:rStyle w:val="Hyperlink"/>
+            <w:lang w:eastAsia="en-GB"/>
+          </w:rPr>
+          <w:t>https://ionicframework.com/docs/api/components/datetime/DateTime/</w:t>
+        </w:r>
+      </w:hyperlink>
+    </w:p>
+    <w:p>
+      <w:pPr>
+        <w:rPr>
+          <w:lang w:eastAsia="en-GB"/>
+        </w:rPr>
+      </w:pPr>
+      <w:r>
+        <w:rPr>
+          <w:lang w:eastAsia="en-GB"/>
+        </w:rPr>
+        <w:t xml:space="preserve">Ionic Timepicker: </w:t>
+      </w:r>
+      <w:hyperlink r:id="rId29" w:history="1">
+        <w:r>
+          <w:rPr>
+            <w:rStyle w:val="Hyperlink"/>
+            <w:lang w:eastAsia="en-GB"/>
+          </w:rPr>
+          <w:t>https://gitlab.tubit.tu-berlin.de/stapps/ionic-timepicker/tree/master/src</w:t>
+        </w:r>
+      </w:hyperlink>
+    </w:p>
+    <w:p>
+      <w:pPr>
+        <w:rPr>
+          <w:lang w:eastAsia="en-GB"/>
+        </w:rPr>
+      </w:pPr>
+      <w:r>
+        <w:rPr>
+          <w:lang w:eastAsia="en-GB"/>
+        </w:rPr>
+        <w:t xml:space="preserve">Ionic default time: </w:t>
+      </w:r>
+      <w:hyperlink r:id="rId30" w:history="1">
+        <w:r>
+          <w:rPr>
+            <w:rStyle w:val="Hyperlink"/>
+            <w:lang w:eastAsia="en-GB"/>
+          </w:rPr>
+          <w:t>https://forum.ionicframework.com/t/datetime-default-to-todays-date/53178/2</w:t>
+        </w:r>
+      </w:hyperlink>
+    </w:p>
+    <w:p>
+      <w:pPr>
+        <w:rPr>
+          <w:lang w:eastAsia="en-GB"/>
+        </w:rPr>
+      </w:pPr>
+      <w:r>
+        <w:rPr>
+          <w:lang w:eastAsia="en-GB"/>
+        </w:rPr>
+        <w:t xml:space="preserve">Ionic forum: </w:t>
+      </w:r>
+      <w:hyperlink r:id="rId31" w:history="1">
+        <w:r>
+          <w:rPr>
+            <w:rStyle w:val="Hyperlink"/>
+            <w:lang w:eastAsia="en-GB"/>
+          </w:rPr>
+          <w:t>https://forum.ionicframework.com</w:t>
+        </w:r>
+      </w:hyperlink>
+    </w:p>
+    <w:p>
+      <w:pPr>
+        <w:rPr>
+          <w:lang w:eastAsia="en-GB"/>
+        </w:rPr>
+      </w:pPr>
+      <w:r>
+        <w:rPr>
+          <w:lang w:eastAsia="en-GB"/>
+        </w:rPr>
+        <w:t xml:space="preserve">Ionic calendar: </w:t>
+      </w:r>
+      <w:hyperlink r:id="rId32" w:history="1">
+        <w:r>
+          <w:rPr>
+            <w:rStyle w:val="Hyperlink"/>
+            <w:lang w:eastAsia="en-GB"/>
+          </w:rPr>
+          <w:t>https://ionicframework.com/docs/native/calendar/</w:t>
+        </w:r>
+      </w:hyperlink>
+    </w:p>
+    <w:p>
+      <w:pPr>
+        <w:rPr>
+          <w:lang w:eastAsia="en-GB"/>
+        </w:rPr>
+      </w:pPr>
+      <w:r>
+        <w:rPr>
+          <w:lang w:eastAsia="en-GB"/>
+        </w:rPr>
+        <w:lastRenderedPageBreak/>
+        <w:t xml:space="preserve">Firebase LINK: </w:t>
+      </w:r>
+      <w:hyperlink r:id="rId33" w:history="1">
+        <w:r>
+          <w:rPr>
+            <w:rStyle w:val="Hyperlink"/>
+            <w:lang w:eastAsia="en-GB"/>
+          </w:rPr>
+          <w:t>https://console.firebase.google.com/u/0/project/fir-project18/database/fir-project18/data</w:t>
+        </w:r>
+      </w:hyperlink>
+    </w:p>
+    <w:p>
+      <w:pPr>
+        <w:rPr>
+          <w:lang w:eastAsia="en-GB"/>
+        </w:rPr>
+      </w:pPr>
+      <w:r>
+        <w:rPr>
+          <w:lang w:eastAsia="en-GB"/>
+        </w:rPr>
+        <w:t xml:space="preserve">Ionic calendar 2: </w:t>
+      </w:r>
+      <w:hyperlink r:id="rId34" w:history="1">
+        <w:r>
+          <w:rPr>
+            <w:rStyle w:val="Hyperlink"/>
+            <w:lang w:eastAsia="en-GB"/>
+          </w:rPr>
+          <w:t>https://devdactic.com/ionic-calendar-angular-calendar/</w:t>
+        </w:r>
+      </w:hyperlink>
+    </w:p>
+    <w:p>
+      <w:pPr>
+        <w:rPr>
+          <w:lang w:eastAsia="en-GB"/>
+        </w:rPr>
+      </w:pPr>
+      <w:r>
+        <w:rPr>
+          <w:lang w:eastAsia="en-GB"/>
+        </w:rPr>
+        <w:t xml:space="preserve">Github project via command line: </w:t>
+      </w:r>
+      <w:hyperlink r:id="rId35" w:history="1">
+        <w:r>
+          <w:rPr>
+            <w:rStyle w:val="Hyperlink"/>
+            <w:lang w:eastAsia="en-GB"/>
+          </w:rPr>
+          <w:t>https://help.github.com/articles/adding-an-existing-project-to-github-using-the-command-line/</w:t>
+        </w:r>
+      </w:hyperlink>
+    </w:p>
+    <w:p>
+      <w:pPr>
+        <w:rPr>
+          <w:lang w:eastAsia="en-GB"/>
+        </w:rPr>
+      </w:pPr>
+      <w:r>
+        <w:rPr>
+          <w:lang w:eastAsia="en-GB"/>
+        </w:rPr>
+        <w:t xml:space="preserve">Angular cloud: </w:t>
+      </w:r>
+      <w:hyperlink r:id="rId36" w:history="1">
+        <w:r>
+          <w:rPr>
+            <w:rStyle w:val="Hyperlink"/>
+            <w:lang w:eastAsia="en-GB"/>
+          </w:rPr>
+          <w:t>https://angularfirebase.com/lessons/secure-firebase-cloud-functions/</w:t>
+        </w:r>
+      </w:hyperlink>
+    </w:p>
+    <w:p>
+      <w:pPr>
+        <w:rPr>
+          <w:lang w:eastAsia="en-GB"/>
+        </w:rPr>
+      </w:pPr>
+      <w:r>
+        <w:rPr>
+          <w:lang w:eastAsia="en-GB"/>
+        </w:rPr>
+        <w:t xml:space="preserve">Ionic reorder: </w:t>
+      </w:r>
+      <w:hyperlink r:id="rId37" w:history="1">
+        <w:r>
+          <w:rPr>
+            <w:rStyle w:val="Hyperlink"/>
+            <w:lang w:eastAsia="en-GB"/>
+          </w:rPr>
+          <w:t>https://ionicframework.com/docs/api/components/item/ItemReorder/</w:t>
+        </w:r>
+      </w:hyperlink>
+    </w:p>
+    <w:p>
+      <w:pPr>
+        <w:rPr>
+          <w:lang w:eastAsia="en-GB"/>
+        </w:rPr>
+      </w:pPr>
+      <w:r>
+        <w:rPr>
+          <w:lang w:eastAsia="en-GB"/>
+        </w:rPr>
+        <w:t xml:space="preserve">Ionic UI integration: </w:t>
+      </w:r>
+      <w:hyperlink r:id="rId38" w:history="1">
+        <w:r>
+          <w:rPr>
+            <w:rStyle w:val="Hyperlink"/>
+            <w:lang w:eastAsia="en-GB"/>
+          </w:rPr>
+          <w:t>https://www.djamware.com/post/5a0bb8f780aca75eadc12d6b/build-ionic-3-angular-5-calendar-ui-with-event-integration</w:t>
+        </w:r>
+      </w:hyperlink>
+    </w:p>
+    <w:p>
+      <w:pPr>
+        <w:rPr>
+          <w:lang w:eastAsia="en-GB"/>
+        </w:rPr>
+      </w:pPr>
+      <w:r>
+        <w:rPr>
+          <w:lang w:eastAsia="en-GB"/>
+        </w:rPr>
+        <w:t xml:space="preserve">Firebase sorting: </w:t>
+      </w:r>
+      <w:hyperlink r:id="rId39" w:history="1">
+        <w:r>
+          <w:rPr>
+            <w:rStyle w:val="Hyperlink"/>
+            <w:lang w:eastAsia="en-GB"/>
+          </w:rPr>
+          <w:t>https://stackoverflow.com/questions/41552884/firebase-sort-by-points-depending-on-date</w:t>
+        </w:r>
+      </w:hyperlink>
+    </w:p>
+    <w:p>
+      <w:pPr>
+        <w:rPr>
+          <w:lang w:eastAsia="en-GB"/>
+        </w:rPr>
+      </w:pPr>
+      <w:r>
+        <w:rPr>
+          <w:lang w:eastAsia="en-GB"/>
+        </w:rPr>
+        <w:t xml:space="preserve">Ionic order a list: </w:t>
+      </w:r>
+      <w:hyperlink r:id="rId40" w:history="1">
+        <w:r>
+          <w:rPr>
+            <w:rStyle w:val="Hyperlink"/>
+            <w:lang w:eastAsia="en-GB"/>
+          </w:rPr>
+          <w:t>https://forum.ionicframework.com/t/order-a-list/55389/2</w:t>
+        </w:r>
+      </w:hyperlink>
+    </w:p>
+    <w:p>
+      <w:pPr>
+        <w:rPr>
+          <w:lang w:eastAsia="en-GB"/>
+        </w:rPr>
+      </w:pPr>
+      <w:r>
+        <w:rPr>
+          <w:lang w:eastAsia="en-GB"/>
+        </w:rPr>
+        <w:t xml:space="preserve">Angular pipe: </w:t>
+      </w:r>
+      <w:hyperlink r:id="rId41" w:anchor="42699338" w:history="1">
+        <w:r>
+          <w:rPr>
+            <w:rStyle w:val="Hyperlink"/>
+            <w:lang w:eastAsia="en-GB"/>
+          </w:rPr>
+          <w:t>https://stackoverflow.com/questions/42697441/angular-2-pipe-argument-fails/42699338#42699338</w:t>
+        </w:r>
+      </w:hyperlink>
+    </w:p>
+    <w:p>
+      <w:pPr>
+        <w:rPr>
+          <w:lang w:eastAsia="en-GB"/>
+        </w:rPr>
+      </w:pPr>
+      <w:r>
+        <w:rPr>
+          <w:lang w:eastAsia="en-GB"/>
+        </w:rPr>
+        <w:t xml:space="preserve">Timestamp order: </w:t>
+      </w:r>
+      <w:hyperlink r:id="rId42" w:history="1">
+        <w:r>
+          <w:rPr>
+            <w:rStyle w:val="Hyperlink"/>
+            <w:lang w:eastAsia="en-GB"/>
+          </w:rPr>
+          <w:t>https://stackoverflow.com/questions/37883620/how-to-order-by-timestamp-using-firebase?utm_medium=organic&amp;utm_source=google_rich_qa&amp;utm_campaign=google_rich_qa</w:t>
+        </w:r>
+      </w:hyperlink>
+    </w:p>
+    <w:p>
+      <w:pPr>
+        <w:rPr>
+          <w:lang w:eastAsia="en-GB"/>
+        </w:rPr>
+      </w:pPr>
+      <w:r>
+        <w:rPr>
+          <w:lang w:eastAsia="en-GB"/>
+        </w:rPr>
+        <w:t xml:space="preserve">Child property: </w:t>
+      </w:r>
+      <w:hyperlink r:id="rId43" w:history="1">
+        <w:r>
+          <w:rPr>
+            <w:rStyle w:val="Hyperlink"/>
+            <w:lang w:eastAsia="en-GB"/>
+          </w:rPr>
+          <w:t>https://stackoverflow.com/questions/33573615/how-to-create-an-index-on-a-child-property-of-an-array-object-in-firebase</w:t>
+        </w:r>
+      </w:hyperlink>
+    </w:p>
+    <w:p>
+      <w:pPr>
+        <w:rPr>
+          <w:lang w:eastAsia="en-GB"/>
+        </w:rPr>
+      </w:pPr>
+      <w:r>
+        <w:rPr>
+          <w:lang w:eastAsia="en-GB"/>
+        </w:rPr>
+        <w:t xml:space="preserve">Fetch datetime: </w:t>
+      </w:r>
+      <w:hyperlink r:id="rId44" w:history="1">
+        <w:r>
+          <w:rPr>
+            <w:rStyle w:val="Hyperlink"/>
+            <w:lang w:eastAsia="en-GB"/>
+          </w:rPr>
+          <w:t>https://forum.ionicframework.com/t/fetching-datetime-from-firebase-database-and-showing-them-in-ionic-datetimepicker/108564/4</w:t>
+        </w:r>
+      </w:hyperlink>
+    </w:p>
+    <w:p>
+      <w:pPr>
+        <w:rPr>
+          <w:lang w:eastAsia="en-GB"/>
+        </w:rPr>
+      </w:pPr>
+      <w:r>
+        <w:rPr>
+          <w:lang w:eastAsia="en-GB"/>
+        </w:rPr>
+        <w:t xml:space="preserve">Order list 2: </w:t>
+      </w:r>
+      <w:hyperlink r:id="rId45" w:history="1">
+        <w:r>
+          <w:rPr>
+            <w:rStyle w:val="Hyperlink"/>
+            <w:lang w:eastAsia="en-GB"/>
+          </w:rPr>
+          <w:t>https://forum.ionicframework.com/t/order-a-list/55389</w:t>
+        </w:r>
+      </w:hyperlink>
+    </w:p>
+    <w:p>
+      <w:pPr>
+        <w:rPr>
+          <w:lang w:eastAsia="en-GB"/>
+        </w:rPr>
+      </w:pPr>
+      <w:r>
+        <w:rPr>
+          <w:lang w:eastAsia="en-GB"/>
+        </w:rPr>
+        <w:t xml:space="preserve">Sort date firebase: </w:t>
+      </w:r>
+      <w:hyperlink r:id="rId46" w:anchor="sort_data" w:history="1">
+        <w:r>
+          <w:rPr>
+            <w:rStyle w:val="Hyperlink"/>
+            <w:lang w:eastAsia="en-GB"/>
+          </w:rPr>
+          <w:t>https://firebase.google.com/docs/database/web/lists-of-data#sort_data</w:t>
+        </w:r>
+      </w:hyperlink>
+    </w:p>
+    <w:p>
+      <w:pPr>
+        <w:rPr>
+          <w:lang w:eastAsia="en-GB"/>
+        </w:rPr>
+      </w:pPr>
+      <w:r>
+        <w:rPr>
+          <w:lang w:eastAsia="en-GB"/>
+        </w:rPr>
+        <w:t xml:space="preserve">Ionic generate pipe: </w:t>
+      </w:r>
+      <w:hyperlink r:id="rId47" w:history="1">
+        <w:r>
+          <w:rPr>
+            <w:rStyle w:val="Hyperlink"/>
+            <w:lang w:eastAsia="en-GB"/>
+          </w:rPr>
+          <w:t>https://ionicframework.com/docs/cli/generate/</w:t>
+        </w:r>
+      </w:hyperlink>
+    </w:p>
+    <w:p>
+      <w:pPr>
+        <w:rPr>
+          <w:lang w:eastAsia="en-GB"/>
+        </w:rPr>
+      </w:pPr>
+      <w:r>
+        <w:rPr>
+          <w:lang w:eastAsia="en-GB"/>
+        </w:rPr>
+        <w:t xml:space="preserve">Firebase indexing: </w:t>
+      </w:r>
+      <w:hyperlink r:id="rId48" w:history="1">
+        <w:r>
+          <w:rPr>
+            <w:rStyle w:val="Hyperlink"/>
+            <w:lang w:eastAsia="en-GB"/>
+          </w:rPr>
+          <w:t>https://firebase.google.com/docs/database/security/indexing-data</w:t>
+        </w:r>
+      </w:hyperlink>
+    </w:p>
+    <w:p>
+      <w:pPr>
+        <w:rPr>
+          <w:lang w:eastAsia="en-GB"/>
+        </w:rPr>
+      </w:pPr>
+      <w:r>
+        <w:rPr>
+          <w:lang w:eastAsia="en-GB"/>
+        </w:rPr>
+        <w:t xml:space="preserve">Firebase duplicates: </w:t>
+      </w:r>
+      <w:hyperlink r:id="rId49" w:history="1">
+        <w:r>
+          <w:rPr>
+            <w:rStyle w:val="Hyperlink"/>
+            <w:lang w:eastAsia="en-GB"/>
+          </w:rPr>
+          <w:t>https://stackoverflow.com/questions/23177437/preventing-duplicate-records-in-firebase</w:t>
+        </w:r>
+      </w:hyperlink>
+    </w:p>
+    <w:p>
+      <w:pPr>
+        <w:rPr>
+          <w:lang w:eastAsia="en-GB"/>
+        </w:rPr>
+      </w:pPr>
+      <w:r>
+        <w:rPr>
+          <w:lang w:eastAsia="en-GB"/>
+        </w:rPr>
+        <w:t xml:space="preserve">Firebase query: </w:t>
+      </w:r>
+      <w:hyperlink r:id="rId50" w:history="1">
+        <w:r>
+          <w:rPr>
+            <w:rStyle w:val="Hyperlink"/>
+            <w:lang w:eastAsia="en-GB"/>
+          </w:rPr>
+          <w:t>https://firebase.google.com/docs/reference/js/firebase.database.Query</w:t>
+        </w:r>
+      </w:hyperlink>
+    </w:p>
+    <w:p>
+      <w:pPr>
+        <w:rPr>
+          <w:lang w:eastAsia="en-GB"/>
+        </w:rPr>
+      </w:pPr>
+      <w:r>
+        <w:rPr>
+          <w:lang w:eastAsia="en-GB"/>
+        </w:rPr>
+        <w:t xml:space="preserve">Firebase database reference: </w:t>
+      </w:r>
+      <w:hyperlink r:id="rId51" w:history="1">
+        <w:r>
+          <w:rPr>
+            <w:rStyle w:val="Hyperlink"/>
+            <w:lang w:eastAsia="en-GB"/>
+          </w:rPr>
+          <w:t>https://firebase.google.com/docs/reference/js/firebase.database.Reference</w:t>
+        </w:r>
+      </w:hyperlink>
     </w:p>
     <w:sectPr>
+      <w:footerReference w:type="default" r:id="rId52"/>
       <w:pgSz w:w="11906" w:h="16838"/>
       <w:pgMar w:top="1440" w:right="1440" w:bottom="1440" w:left="1440" w:header="708" w:footer="708" w:gutter="0"/>
       <w:pgNumType w:start="0"/>
@@ -2011,6 +5279,109 @@
     </w:sectPr>
   </w:body>
 </w:document>
+</file>
+
+<file path=word/endnotes.xml><?xml version="1.0" encoding="utf-8"?>
+<w:endnotes xmlns:wpc="http://schemas.microsoft.com/office/word/2010/wordprocessingCanvas" xmlns:cx="http://schemas.microsoft.com/office/drawing/2014/chartex" xmlns:cx1="http://schemas.microsoft.com/office/drawing/2015/9/8/chartex" xmlns:cx2="http://schemas.microsoft.com/office/drawing/2015/10/21/chartex" xmlns:cx3="http://schemas.microsoft.com/office/drawing/2016/5/9/chartex" xmlns:cx4="http://schemas.microsoft.com/office/drawing/2016/5/10/chartex" xmlns:cx5="http://schemas.microsoft.com/office/drawing/2016/5/11/chartex" xmlns:cx6="http://schemas.microsoft.com/office/drawing/2016/5/12/chartex" xmlns:cx7="http://schemas.microsoft.com/office/drawing/2016/5/13/chartex" xmlns:cx8="http://schemas.microsoft.com/office/drawing/2016/5/14/chartex" xmlns:mc="http://schemas.openxmlformats.org/markup-compatibility/2006" xmlns:aink="http://schemas.microsoft.com/office/drawing/2016/ink" xmlns:am3d="http://schemas.microsoft.com/office/drawing/2017/model3d" xmlns:o="urn:schemas-microsoft-com:office:office" xmlns:r="http://schemas.openxmlformats.org/officeDocument/2006/relationships" xmlns:m="http://schemas.openxmlformats.org/officeDocument/2006/math" xmlns:v="urn:schemas-microsoft-com:vml" xmlns:wp14="http://schemas.microsoft.com/office/word/2010/wordprocessingDrawing" xmlns:wp="http://schemas.openxmlformats.org/drawingml/2006/wordprocessingDrawing" xmlns:w10="urn:schemas-microsoft-com:office:word" xmlns:w="http://schemas.openxmlformats.org/wordprocessingml/2006/main" xmlns:w14="http://schemas.microsoft.com/office/word/2010/wordml" xmlns:w15="http://schemas.microsoft.com/office/word/2012/wordml" xmlns:w16cid="http://schemas.microsoft.com/office/word/2016/wordml/cid" xmlns:w16se="http://schemas.microsoft.com/office/word/2015/wordml/symex" xmlns:wpg="http://schemas.microsoft.com/office/word/2010/wordprocessingGroup" xmlns:wpi="http://schemas.microsoft.com/office/word/2010/wordprocessingInk" xmlns:wne="http://schemas.microsoft.com/office/word/2006/wordml" xmlns:wps="http://schemas.microsoft.com/office/word/2010/wordprocessingShape" mc:Ignorable="w14 w15 w16se w16cid wp14">
+  <w:endnote w:type="separator" w:id="-1">
+    <w:p>
+      <w:pPr>
+        <w:spacing w:after="0" w:line="240" w:lineRule="auto"/>
+      </w:pPr>
+      <w:r>
+        <w:separator/>
+      </w:r>
+    </w:p>
+  </w:endnote>
+  <w:endnote w:type="continuationSeparator" w:id="0">
+    <w:p>
+      <w:pPr>
+        <w:spacing w:after="0" w:line="240" w:lineRule="auto"/>
+      </w:pPr>
+      <w:r>
+        <w:continuationSeparator/>
+      </w:r>
+    </w:p>
+  </w:endnote>
+</w:endnotes>
+</file>
+
+<file path=word/footer1.xml><?xml version="1.0" encoding="utf-8"?>
+<w:ftr xmlns:wpc="http://schemas.microsoft.com/office/word/2010/wordprocessingCanvas" xmlns:cx="http://schemas.microsoft.com/office/drawing/2014/chartex" xmlns:cx1="http://schemas.microsoft.com/office/drawing/2015/9/8/chartex" xmlns:cx2="http://schemas.microsoft.com/office/drawing/2015/10/21/chartex" xmlns:cx3="http://schemas.microsoft.com/office/drawing/2016/5/9/chartex" xmlns:cx4="http://schemas.microsoft.com/office/drawing/2016/5/10/chartex" xmlns:cx5="http://schemas.microsoft.com/office/drawing/2016/5/11/chartex" xmlns:cx6="http://schemas.microsoft.com/office/drawing/2016/5/12/chartex" xmlns:cx7="http://schemas.microsoft.com/office/drawing/2016/5/13/chartex" xmlns:cx8="http://schemas.microsoft.com/office/drawing/2016/5/14/chartex" xmlns:mc="http://schemas.openxmlformats.org/markup-compatibility/2006" xmlns:aink="http://schemas.microsoft.com/office/drawing/2016/ink" xmlns:am3d="http://schemas.microsoft.com/office/drawing/2017/model3d" xmlns:o="urn:schemas-microsoft-com:office:office" xmlns:r="http://schemas.openxmlformats.org/officeDocument/2006/relationships" xmlns:m="http://schemas.openxmlformats.org/officeDocument/2006/math" xmlns:v="urn:schemas-microsoft-com:vml" xmlns:wp14="http://schemas.microsoft.com/office/word/2010/wordprocessingDrawing" xmlns:wp="http://schemas.openxmlformats.org/drawingml/2006/wordprocessingDrawing" xmlns:w10="urn:schemas-microsoft-com:office:word" xmlns:w="http://schemas.openxmlformats.org/wordprocessingml/2006/main" xmlns:w14="http://schemas.microsoft.com/office/word/2010/wordml" xmlns:w15="http://schemas.microsoft.com/office/word/2012/wordml" xmlns:w16cid="http://schemas.microsoft.com/office/word/2016/wordml/cid" xmlns:w16se="http://schemas.microsoft.com/office/word/2015/wordml/symex" xmlns:wpg="http://schemas.microsoft.com/office/word/2010/wordprocessingGroup" xmlns:wpi="http://schemas.microsoft.com/office/word/2010/wordprocessingInk" xmlns:wne="http://schemas.microsoft.com/office/word/2006/wordml" xmlns:wps="http://schemas.microsoft.com/office/word/2010/wordprocessingShape" mc:Ignorable="w14 w15 w16se w16cid wp14">
+  <w:sdt>
+    <w:sdtPr>
+      <w:id w:val="167685812"/>
+      <w:docPartObj>
+        <w:docPartGallery w:val="Page Numbers (Bottom of Page)"/>
+        <w:docPartUnique/>
+      </w:docPartObj>
+    </w:sdtPr>
+    <w:sdtEndPr>
+      <w:rPr>
+        <w:noProof/>
+      </w:rPr>
+    </w:sdtEndPr>
+    <w:sdtContent>
+      <w:p>
+        <w:pPr>
+          <w:pStyle w:val="Footer"/>
+          <w:jc w:val="right"/>
+        </w:pPr>
+        <w:r>
+          <w:fldChar w:fldCharType="begin"/>
+        </w:r>
+        <w:r>
+          <w:instrText xml:space="preserve"> PAGE   \* MERGEFORMAT </w:instrText>
+        </w:r>
+        <w:r>
+          <w:fldChar w:fldCharType="separate"/>
+        </w:r>
+        <w:r>
+          <w:rPr>
+            <w:noProof/>
+          </w:rPr>
+          <w:t>2</w:t>
+        </w:r>
+        <w:r>
+          <w:rPr>
+            <w:noProof/>
+          </w:rPr>
+          <w:fldChar w:fldCharType="end"/>
+        </w:r>
+      </w:p>
+    </w:sdtContent>
+  </w:sdt>
+  <w:p>
+    <w:pPr>
+      <w:pStyle w:val="Footer"/>
+    </w:pPr>
+  </w:p>
+</w:ftr>
+</file>
+
+<file path=word/footnotes.xml><?xml version="1.0" encoding="utf-8"?>
+<w:footnotes xmlns:wpc="http://schemas.microsoft.com/office/word/2010/wordprocessingCanvas" xmlns:cx="http://schemas.microsoft.com/office/drawing/2014/chartex" xmlns:cx1="http://schemas.microsoft.com/office/drawing/2015/9/8/chartex" xmlns:cx2="http://schemas.microsoft.com/office/drawing/2015/10/21/chartex" xmlns:cx3="http://schemas.microsoft.com/office/drawing/2016/5/9/chartex" xmlns:cx4="http://schemas.microsoft.com/office/drawing/2016/5/10/chartex" xmlns:cx5="http://schemas.microsoft.com/office/drawing/2016/5/11/chartex" xmlns:cx6="http://schemas.microsoft.com/office/drawing/2016/5/12/chartex" xmlns:cx7="http://schemas.microsoft.com/office/drawing/2016/5/13/chartex" xmlns:cx8="http://schemas.microsoft.com/office/drawing/2016/5/14/chartex" xmlns:mc="http://schemas.openxmlformats.org/markup-compatibility/2006" xmlns:aink="http://schemas.microsoft.com/office/drawing/2016/ink" xmlns:am3d="http://schemas.microsoft.com/office/drawing/2017/model3d" xmlns:o="urn:schemas-microsoft-com:office:office" xmlns:r="http://schemas.openxmlformats.org/officeDocument/2006/relationships" xmlns:m="http://schemas.openxmlformats.org/officeDocument/2006/math" xmlns:v="urn:schemas-microsoft-com:vml" xmlns:wp14="http://schemas.microsoft.com/office/word/2010/wordprocessingDrawing" xmlns:wp="http://schemas.openxmlformats.org/drawingml/2006/wordprocessingDrawing" xmlns:w10="urn:schemas-microsoft-com:office:word" xmlns:w="http://schemas.openxmlformats.org/wordprocessingml/2006/main" xmlns:w14="http://schemas.microsoft.com/office/word/2010/wordml" xmlns:w15="http://schemas.microsoft.com/office/word/2012/wordml" xmlns:w16cid="http://schemas.microsoft.com/office/word/2016/wordml/cid" xmlns:w16se="http://schemas.microsoft.com/office/word/2015/wordml/symex" xmlns:wpg="http://schemas.microsoft.com/office/word/2010/wordprocessingGroup" xmlns:wpi="http://schemas.microsoft.com/office/word/2010/wordprocessingInk" xmlns:wne="http://schemas.microsoft.com/office/word/2006/wordml" xmlns:wps="http://schemas.microsoft.com/office/word/2010/wordprocessingShape" mc:Ignorable="w14 w15 w16se w16cid wp14">
+  <w:footnote w:type="separator" w:id="-1">
+    <w:p>
+      <w:pPr>
+        <w:spacing w:after="0" w:line="240" w:lineRule="auto"/>
+      </w:pPr>
+      <w:r>
+        <w:separator/>
+      </w:r>
+    </w:p>
+  </w:footnote>
+  <w:footnote w:type="continuationSeparator" w:id="0">
+    <w:p>
+      <w:pPr>
+        <w:spacing w:after="0" w:line="240" w:lineRule="auto"/>
+      </w:pPr>
+      <w:r>
+        <w:continuationSeparator/>
+      </w:r>
+    </w:p>
+  </w:footnote>
+</w:footnotes>
 </file>
 
 <file path=word/numbering.xml><?xml version="1.0" encoding="utf-8"?>
@@ -2837,6 +6208,28 @@
       <w:lang w:eastAsia="en-GB"/>
     </w:rPr>
   </w:style>
+  <w:style w:type="paragraph" w:styleId="Heading3">
+    <w:name w:val="heading 3"/>
+    <w:basedOn w:val="Normal"/>
+    <w:next w:val="Normal"/>
+    <w:link w:val="Heading3Char"/>
+    <w:uiPriority w:val="9"/>
+    <w:unhideWhenUsed/>
+    <w:qFormat/>
+    <w:rsid w:val="00227172"/>
+    <w:pPr>
+      <w:keepNext/>
+      <w:keepLines/>
+      <w:spacing w:before="40" w:after="0"/>
+      <w:outlineLvl w:val="2"/>
+    </w:pPr>
+    <w:rPr>
+      <w:rFonts w:asciiTheme="majorHAnsi" w:eastAsiaTheme="majorEastAsia" w:hAnsiTheme="majorHAnsi" w:cstheme="majorBidi"/>
+      <w:color w:val="1F3763" w:themeColor="accent1" w:themeShade="7F"/>
+      <w:sz w:val="24"/>
+      <w:szCs w:val="24"/>
+    </w:rPr>
+  </w:style>
   <w:style w:type="character" w:default="1" w:styleId="DefaultParagraphFont">
     <w:name w:val="Default Paragraph Font"/>
     <w:uiPriority w:val="1"/>
@@ -2883,7 +6276,6 @@
     <w:name w:val="Normal (Web)"/>
     <w:basedOn w:val="Normal"/>
     <w:uiPriority w:val="99"/>
-    <w:semiHidden/>
     <w:unhideWhenUsed/>
     <w:rsid w:val="00B0404D"/>
     <w:pPr>
@@ -3028,6 +6420,109 @@
       <w:color w:val="0563C1" w:themeColor="hyperlink"/>
       <w:u w:val="single"/>
     </w:rPr>
+  </w:style>
+  <w:style w:type="character" w:styleId="UnresolvedMention">
+    <w:name w:val="Unresolved Mention"/>
+    <w:basedOn w:val="DefaultParagraphFont"/>
+    <w:uiPriority w:val="99"/>
+    <w:semiHidden/>
+    <w:unhideWhenUsed/>
+    <w:rsid w:val="00AF49C9"/>
+    <w:rPr>
+      <w:color w:val="808080"/>
+      <w:shd w:val="clear" w:color="auto" w:fill="E6E6E6"/>
+    </w:rPr>
+  </w:style>
+  <w:style w:type="character" w:styleId="FollowedHyperlink">
+    <w:name w:val="FollowedHyperlink"/>
+    <w:basedOn w:val="DefaultParagraphFont"/>
+    <w:uiPriority w:val="99"/>
+    <w:semiHidden/>
+    <w:unhideWhenUsed/>
+    <w:rsid w:val="00273533"/>
+    <w:rPr>
+      <w:color w:val="954F72" w:themeColor="followedHyperlink"/>
+      <w:u w:val="single"/>
+    </w:rPr>
+  </w:style>
+  <w:style w:type="character" w:customStyle="1" w:styleId="Heading3Char">
+    <w:name w:val="Heading 3 Char"/>
+    <w:basedOn w:val="DefaultParagraphFont"/>
+    <w:link w:val="Heading3"/>
+    <w:uiPriority w:val="9"/>
+    <w:rsid w:val="00227172"/>
+    <w:rPr>
+      <w:rFonts w:asciiTheme="majorHAnsi" w:eastAsiaTheme="majorEastAsia" w:hAnsiTheme="majorHAnsi" w:cstheme="majorBidi"/>
+      <w:color w:val="1F3763" w:themeColor="accent1" w:themeShade="7F"/>
+      <w:sz w:val="24"/>
+      <w:szCs w:val="24"/>
+    </w:rPr>
+  </w:style>
+  <w:style w:type="paragraph" w:styleId="TOC3">
+    <w:name w:val="toc 3"/>
+    <w:basedOn w:val="Normal"/>
+    <w:next w:val="Normal"/>
+    <w:autoRedefine/>
+    <w:uiPriority w:val="39"/>
+    <w:unhideWhenUsed/>
+    <w:rsid w:val="00903C64"/>
+    <w:pPr>
+      <w:spacing w:after="100"/>
+      <w:ind w:left="440"/>
+    </w:pPr>
+  </w:style>
+  <w:style w:type="paragraph" w:styleId="NoSpacing">
+    <w:name w:val="No Spacing"/>
+    <w:uiPriority w:val="1"/>
+    <w:qFormat/>
+    <w:rsid w:val="00492215"/>
+    <w:pPr>
+      <w:spacing w:after="0" w:line="240" w:lineRule="auto"/>
+    </w:pPr>
+  </w:style>
+  <w:style w:type="paragraph" w:styleId="Header">
+    <w:name w:val="header"/>
+    <w:basedOn w:val="Normal"/>
+    <w:link w:val="HeaderChar"/>
+    <w:uiPriority w:val="99"/>
+    <w:unhideWhenUsed/>
+    <w:rsid w:val="00587E26"/>
+    <w:pPr>
+      <w:tabs>
+        <w:tab w:val="center" w:pos="4513"/>
+        <w:tab w:val="right" w:pos="9026"/>
+      </w:tabs>
+      <w:spacing w:after="0" w:line="240" w:lineRule="auto"/>
+    </w:pPr>
+  </w:style>
+  <w:style w:type="character" w:customStyle="1" w:styleId="HeaderChar">
+    <w:name w:val="Header Char"/>
+    <w:basedOn w:val="DefaultParagraphFont"/>
+    <w:link w:val="Header"/>
+    <w:uiPriority w:val="99"/>
+    <w:rsid w:val="00587E26"/>
+  </w:style>
+  <w:style w:type="paragraph" w:styleId="Footer">
+    <w:name w:val="footer"/>
+    <w:basedOn w:val="Normal"/>
+    <w:link w:val="FooterChar"/>
+    <w:uiPriority w:val="99"/>
+    <w:unhideWhenUsed/>
+    <w:rsid w:val="00587E26"/>
+    <w:pPr>
+      <w:tabs>
+        <w:tab w:val="center" w:pos="4513"/>
+        <w:tab w:val="right" w:pos="9026"/>
+      </w:tabs>
+      <w:spacing w:after="0" w:line="240" w:lineRule="auto"/>
+    </w:pPr>
+  </w:style>
+  <w:style w:type="character" w:customStyle="1" w:styleId="FooterChar">
+    <w:name w:val="Footer Char"/>
+    <w:basedOn w:val="DefaultParagraphFont"/>
+    <w:link w:val="Footer"/>
+    <w:uiPriority w:val="99"/>
+    <w:rsid w:val="00587E26"/>
   </w:style>
 </w:styles>
 </file>
@@ -3351,7 +6846,7 @@
 </file>
 
 <file path=customXml/itemProps2.xml><?xml version="1.0" encoding="utf-8"?>
-<ds:datastoreItem xmlns:ds="http://schemas.openxmlformats.org/officeDocument/2006/customXml" ds:itemID="{DE7E2D12-C130-491A-8D11-6957DCAAEAD6}">
+<ds:datastoreItem xmlns:ds="http://schemas.openxmlformats.org/officeDocument/2006/customXml" ds:itemID="{E7A4F95E-6EF6-448F-868D-4575F98B071B}">
   <ds:schemaRefs>
     <ds:schemaRef ds:uri="http://schemas.openxmlformats.org/officeDocument/2006/bibliography"/>
   </ds:schemaRefs>

</xml_diff>